<commit_message>
[Profile] Add recent experience
</commit_message>
<xml_diff>
--- a/Peeranut_CV.docx
+++ b/Peeranut_CV.docx
@@ -511,7 +511,19 @@
         <w:rPr>
           <w:rFonts w:ascii="Times New Roman" w:hAnsi="Times New Roman" w:cs="Times New Roman"/>
         </w:rPr>
-        <w:t xml:space="preserve"> Thailand (GPA: 3.55/4: </w:t>
+        <w:t xml:space="preserve"> Thailand (GPA: 3.55/4</w:t>
+      </w:r>
+      <w:r>
+        <w:rPr>
+          <w:rFonts w:ascii="Times New Roman" w:hAnsi="Times New Roman" w:cs="Times New Roman"/>
+        </w:rPr>
+        <w:t>.00</w:t>
+      </w:r>
+      <w:r>
+        <w:rPr>
+          <w:rFonts w:ascii="Times New Roman" w:hAnsi="Times New Roman" w:cs="Times New Roman"/>
+        </w:rPr>
+        <w:t xml:space="preserve">: </w:t>
       </w:r>
       <w:r>
         <w:rPr>
@@ -674,30 +686,227 @@
       <w:r>
         <w:rPr>
           <w:rFonts w:ascii="Times New Roman" w:hAnsi="Times New Roman" w:cs="Times New Roman"/>
-        </w:rPr>
-        <w:t xml:space="preserve">February 2013 – Present: Silicon Studio Thailand (http://www.siliconstudio.co.th/); Current position: Lead developer. My work at Silicon Studio includes: </w:t>
-      </w:r>
-    </w:p>
-    <w:p>
-      <w:pPr>
-        <w:spacing w:before="120" w:after="120"/>
-        <w:rPr>
-          <w:rFonts w:ascii="Times New Roman" w:hAnsi="Times New Roman" w:cs="Times New Roman"/>
-        </w:rPr>
-      </w:pPr>
-      <w:r>
-        <w:rPr>
-          <w:rFonts w:ascii="Times New Roman" w:hAnsi="Times New Roman" w:cs="Times New Roman"/>
-          <w:i/>
-          <w:iCs/>
-        </w:rPr>
-        <w:t>July 2014 – Present</w:t>
-      </w:r>
-      <w:r>
-        <w:rPr>
-          <w:rFonts w:ascii="Times New Roman" w:hAnsi="Times New Roman" w:cs="Times New Roman"/>
-        </w:rPr>
-        <w:t xml:space="preserve">: Lead developer of a game using Paradox (http://paradox3d.net/), a C# game engine. Our aim is to fully test Paradox's many features, which include asynchronous scripting for implementing 2/3D games, creating full-blown UI systems, and improving performance on Android and </w:t>
+          <w:i/>
+          <w:iCs/>
+        </w:rPr>
+        <w:t>February 2013 – Present:</w:t>
+      </w:r>
+      <w:r>
+        <w:rPr>
+          <w:rFonts w:ascii="Times New Roman" w:hAnsi="Times New Roman" w:cs="Times New Roman"/>
+        </w:rPr>
+        <w:t xml:space="preserve"> Silicon Studio Thailand (http://www.siliconstudio.co.th/); Current position: Lead developer. My work at Silicon Studio includes: </w:t>
+      </w:r>
+    </w:p>
+    <w:p>
+      <w:pPr>
+        <w:spacing w:before="120" w:after="120"/>
+        <w:rPr>
+          <w:rFonts w:ascii="Times New Roman" w:hAnsi="Times New Roman" w:cs="Times New Roman"/>
+        </w:rPr>
+      </w:pPr>
+      <w:r>
+        <w:rPr>
+          <w:rFonts w:ascii="Times New Roman" w:hAnsi="Times New Roman" w:cs="Times New Roman"/>
+          <w:i/>
+          <w:iCs/>
+        </w:rPr>
+        <w:t>January</w:t>
+      </w:r>
+      <w:r>
+        <w:rPr>
+          <w:rFonts w:ascii="Times New Roman" w:hAnsi="Times New Roman" w:cs="Times New Roman"/>
+          <w:i/>
+          <w:iCs/>
+        </w:rPr>
+        <w:t xml:space="preserve"> 201</w:t>
+      </w:r>
+      <w:r>
+        <w:rPr>
+          <w:rFonts w:ascii="Times New Roman" w:hAnsi="Times New Roman" w:cs="Times New Roman"/>
+          <w:i/>
+          <w:iCs/>
+        </w:rPr>
+        <w:t>5</w:t>
+      </w:r>
+      <w:r>
+        <w:rPr>
+          <w:rFonts w:ascii="Times New Roman" w:hAnsi="Times New Roman" w:cs="Times New Roman"/>
+          <w:i/>
+          <w:iCs/>
+        </w:rPr>
+        <w:t xml:space="preserve"> – </w:t>
+      </w:r>
+      <w:r>
+        <w:rPr>
+          <w:rFonts w:ascii="Times New Roman" w:hAnsi="Times New Roman" w:cs="Times New Roman"/>
+          <w:i/>
+          <w:iCs/>
+        </w:rPr>
+        <w:t>Present</w:t>
+      </w:r>
+      <w:r>
+        <w:rPr>
+          <w:rFonts w:ascii="Times New Roman" w:hAnsi="Times New Roman" w:cs="Times New Roman"/>
+        </w:rPr>
+        <w:t>:</w:t>
+      </w:r>
+      <w:r>
+        <w:rPr>
+          <w:rFonts w:ascii="Times New Roman" w:hAnsi="Times New Roman" w:cs="Times New Roman"/>
+        </w:rPr>
+        <w:t xml:space="preserve"> Developer of a team working on </w:t>
+      </w:r>
+      <w:r>
+        <w:rPr>
+          <w:rFonts w:ascii="Times New Roman" w:hAnsi="Times New Roman" w:cs="Times New Roman"/>
+        </w:rPr>
+        <w:t>a confidential unreleased game.</w:t>
+      </w:r>
+    </w:p>
+    <w:p>
+      <w:pPr>
+        <w:spacing w:before="120" w:after="120"/>
+        <w:rPr>
+          <w:rFonts w:ascii="Times New Roman" w:hAnsi="Times New Roman" w:cs="Times New Roman"/>
+        </w:rPr>
+      </w:pPr>
+      <w:r>
+        <w:rPr>
+          <w:rFonts w:ascii="Times New Roman" w:hAnsi="Times New Roman" w:cs="Times New Roman"/>
+          <w:i/>
+          <w:iCs/>
+        </w:rPr>
+        <w:t>September</w:t>
+      </w:r>
+      <w:r>
+        <w:rPr>
+          <w:rFonts w:ascii="Times New Roman" w:hAnsi="Times New Roman" w:cs="Times New Roman"/>
+          <w:i/>
+          <w:iCs/>
+        </w:rPr>
+        <w:t xml:space="preserve"> 2014 – </w:t>
+      </w:r>
+      <w:r>
+        <w:rPr>
+          <w:rFonts w:ascii="Times New Roman" w:hAnsi="Times New Roman" w:cs="Times New Roman"/>
+          <w:i/>
+          <w:iCs/>
+        </w:rPr>
+        <w:t>December 2014</w:t>
+      </w:r>
+      <w:r>
+        <w:rPr>
+          <w:rFonts w:ascii="Times New Roman" w:hAnsi="Times New Roman" w:cs="Times New Roman"/>
+        </w:rPr>
+        <w:t>:</w:t>
+      </w:r>
+      <w:r>
+        <w:rPr>
+          <w:rFonts w:ascii="Times New Roman" w:hAnsi="Times New Roman" w:cs="Times New Roman"/>
+        </w:rPr>
+        <w:t xml:space="preserve"> Developer of Paradox, </w:t>
+      </w:r>
+      <w:r>
+        <w:rPr>
+          <w:rFonts w:ascii="Times New Roman" w:hAnsi="Times New Roman" w:cs="Times New Roman"/>
+        </w:rPr>
+        <w:t>a C# game engine</w:t>
+      </w:r>
+      <w:r>
+        <w:rPr>
+          <w:rFonts w:ascii="Times New Roman" w:hAnsi="Times New Roman" w:cs="Times New Roman"/>
+        </w:rPr>
+        <w:t xml:space="preserve"> where I worked remotely from Thailand (</w:t>
+      </w:r>
+      <w:hyperlink r:id="rId7" w:history="1">
+        <w:r>
+          <w:rPr>
+            <w:rStyle w:val="Hyperlink"/>
+            <w:rFonts w:ascii="Times New Roman" w:hAnsi="Times New Roman" w:cs="Times New Roman"/>
+          </w:rPr>
+          <w:t>http://paradox3d.net/</w:t>
+        </w:r>
+      </w:hyperlink>
+      <w:r>
+        <w:rPr>
+          <w:rFonts w:ascii="Times New Roman" w:hAnsi="Times New Roman" w:cs="Times New Roman"/>
+        </w:rPr>
+        <w:t>). My works include: integration of 2D animation graphics framework to the engine, implement</w:t>
+      </w:r>
+      <w:r>
+        <w:rPr>
+          <w:rFonts w:ascii="Times New Roman" w:hAnsi="Times New Roman" w:cs="Times New Roman"/>
+        </w:rPr>
+        <w:t>ing</w:t>
+      </w:r>
+      <w:r>
+        <w:rPr>
+          <w:rFonts w:ascii="Times New Roman" w:hAnsi="Times New Roman" w:cs="Times New Roman"/>
+        </w:rPr>
+        <w:t xml:space="preserve"> </w:t>
+      </w:r>
+      <w:r>
+        <w:rPr>
+          <w:rFonts w:ascii="Times New Roman" w:hAnsi="Times New Roman" w:cs="Times New Roman"/>
+        </w:rPr>
+        <w:t>texture packer</w:t>
+      </w:r>
+      <w:r>
+        <w:rPr>
+          <w:rFonts w:ascii="Times New Roman" w:hAnsi="Times New Roman" w:cs="Times New Roman"/>
+        </w:rPr>
+        <w:t xml:space="preserve"> API</w:t>
+      </w:r>
+      <w:r>
+        <w:rPr>
+          <w:rFonts w:ascii="Times New Roman" w:hAnsi="Times New Roman" w:cs="Times New Roman"/>
+        </w:rPr>
+        <w:t xml:space="preserve"> </w:t>
+      </w:r>
+      <w:r>
+        <w:rPr>
+          <w:rFonts w:ascii="Times New Roman" w:hAnsi="Times New Roman" w:cs="Times New Roman"/>
+        </w:rPr>
+        <w:t>to dynamically pack a given set of small textures into a larger one effectively, and porting some of Graphics components of Paradox engine to run on Linux and Mac with OpenGL.</w:t>
+      </w:r>
+    </w:p>
+    <w:p>
+      <w:pPr>
+        <w:spacing w:before="120" w:after="120"/>
+        <w:rPr>
+          <w:rFonts w:ascii="Times New Roman" w:hAnsi="Times New Roman" w:cs="Times New Roman"/>
+        </w:rPr>
+      </w:pPr>
+      <w:r>
+        <w:rPr>
+          <w:rFonts w:ascii="Times New Roman" w:hAnsi="Times New Roman" w:cs="Times New Roman"/>
+          <w:i/>
+          <w:iCs/>
+        </w:rPr>
+        <w:t xml:space="preserve">July 2014 – </w:t>
+      </w:r>
+      <w:r>
+        <w:rPr>
+          <w:rFonts w:ascii="Times New Roman" w:hAnsi="Times New Roman" w:cs="Times New Roman"/>
+          <w:i/>
+          <w:iCs/>
+        </w:rPr>
+        <w:t>August 2014</w:t>
+      </w:r>
+      <w:r>
+        <w:rPr>
+          <w:rFonts w:ascii="Times New Roman" w:hAnsi="Times New Roman" w:cs="Times New Roman"/>
+          <w:i/>
+          <w:iCs/>
+        </w:rPr>
+        <w:t>:</w:t>
+      </w:r>
+      <w:r>
+        <w:rPr>
+          <w:rFonts w:ascii="Times New Roman" w:hAnsi="Times New Roman" w:cs="Times New Roman"/>
+        </w:rPr>
+        <w:t xml:space="preserve"> Lead developer of a game using. Our aim is to fully test Paradox's many features, which include asynchronous scripting for implementing 2/3D games, creating full-blown UI systems, and improving performance on Android and </w:t>
       </w:r>
       <w:proofErr w:type="spellStart"/>
       <w:r>
@@ -724,8 +933,16 @@
       <w:r>
         <w:rPr>
           <w:rFonts w:ascii="Times New Roman" w:hAnsi="Times New Roman" w:cs="Times New Roman"/>
-        </w:rPr>
-        <w:t xml:space="preserve">November 2013 – June 2014: Lead developer of a 3D casual game called </w:t>
+          <w:i/>
+          <w:iCs/>
+        </w:rPr>
+        <w:t xml:space="preserve">November 2013 – June 2014: </w:t>
+      </w:r>
+      <w:r>
+        <w:rPr>
+          <w:rFonts w:ascii="Times New Roman" w:hAnsi="Times New Roman" w:cs="Times New Roman"/>
+        </w:rPr>
+        <w:t xml:space="preserve">Lead developer of a 3D casual game called </w:t>
       </w:r>
       <w:proofErr w:type="spellStart"/>
       <w:r>
@@ -772,8 +989,17 @@
       <w:r>
         <w:rPr>
           <w:rFonts w:ascii="Times New Roman" w:hAnsi="Times New Roman" w:cs="Times New Roman"/>
-        </w:rPr>
-        <w:t xml:space="preserve">April 2014 – July 2013: Project manager and supervisor of </w:t>
+          <w:i/>
+          <w:iCs/>
+        </w:rPr>
+        <w:lastRenderedPageBreak/>
+        <w:t>April 2014 – July 2013:</w:t>
+      </w:r>
+      <w:r>
+        <w:rPr>
+          <w:rFonts w:ascii="Times New Roman" w:hAnsi="Times New Roman" w:cs="Times New Roman"/>
+        </w:rPr>
+        <w:t xml:space="preserve"> Project manager and supervisor of </w:t>
       </w:r>
       <w:proofErr w:type="spellStart"/>
       <w:r>
@@ -806,8 +1032,16 @@
       <w:r>
         <w:rPr>
           <w:rFonts w:ascii="Times New Roman" w:hAnsi="Times New Roman" w:cs="Times New Roman"/>
-        </w:rPr>
-        <w:t xml:space="preserve">April 2013-October 2013: Software engineer for the Bandai Namco game Voice Novel (http://voinov.bngames.net/sp). My responsibilities included the development of: </w:t>
+          <w:i/>
+          <w:iCs/>
+        </w:rPr>
+        <w:t>April 2013-October 2013:</w:t>
+      </w:r>
+      <w:r>
+        <w:rPr>
+          <w:rFonts w:ascii="Times New Roman" w:hAnsi="Times New Roman" w:cs="Times New Roman"/>
+        </w:rPr>
+        <w:t xml:space="preserve"> Software engineer for the Bandai Namco game Voice Novel (http://voinov.bngames.net/sp). My responsibilities included the development of: </w:t>
       </w:r>
     </w:p>
     <w:p>
@@ -845,7 +1079,6 @@
         <w:rPr>
           <w:rFonts w:ascii="Times New Roman" w:hAnsi="Times New Roman" w:cs="Times New Roman"/>
         </w:rPr>
-        <w:lastRenderedPageBreak/>
         <w:t xml:space="preserve">A cross-platform sound engine for streaming content, using the OPUS codec and </w:t>
       </w:r>
       <w:proofErr w:type="spellStart"/>
@@ -1027,8 +1260,16 @@
       <w:r>
         <w:rPr>
           <w:rFonts w:ascii="Times New Roman" w:hAnsi="Times New Roman" w:cs="Times New Roman"/>
-        </w:rPr>
-        <w:t xml:space="preserve">: Internship program at C.S.I Group, a CMMI Level 3 company in Bangkok (http://www.csigroups.com/). I joined their legacy RPG programming team for the IBM AS/400. </w:t>
+          <w:i/>
+          <w:iCs/>
+        </w:rPr>
+        <w:t>:</w:t>
+      </w:r>
+      <w:r>
+        <w:rPr>
+          <w:rFonts w:ascii="Times New Roman" w:hAnsi="Times New Roman" w:cs="Times New Roman"/>
+        </w:rPr>
+        <w:t xml:space="preserve"> Internship program at C.S.I Group, a CMMI Level 3 company in Bangkok (http://www.csigroups.com/). I joined their legacy RPG programming team for the IBM AS/400. </w:t>
       </w:r>
     </w:p>
     <w:p>
@@ -1081,7 +1322,7 @@
         </w:rPr>
         <w:t>, Thailand (</w:t>
       </w:r>
-      <w:hyperlink r:id="rId7" w:history="1">
+      <w:hyperlink r:id="rId8" w:history="1">
         <w:r>
           <w:rPr>
             <w:rStyle w:val="Hyperlink"/>
@@ -1135,7 +1376,19 @@
         <w:rPr>
           <w:rFonts w:ascii="Times New Roman" w:hAnsi="Times New Roman" w:cs="Times New Roman"/>
         </w:rPr>
-        <w:t xml:space="preserve">Programming Skills: C#, Java, C, C++, Objective-C, HTML, JavaScript, SQL, </w:t>
+        <w:t>Programming Skills: C#, Java, C</w:t>
+      </w:r>
+      <w:r>
+        <w:rPr>
+          <w:rFonts w:ascii="Times New Roman" w:hAnsi="Times New Roman" w:cs="Times New Roman"/>
+        </w:rPr>
+        <w:t>++</w:t>
+      </w:r>
+      <w:r>
+        <w:rPr>
+          <w:rFonts w:ascii="Times New Roman" w:hAnsi="Times New Roman" w:cs="Times New Roman"/>
+        </w:rPr>
+        <w:t xml:space="preserve">, C, Objective-C, HTML, JavaScript, SQL, </w:t>
       </w:r>
       <w:proofErr w:type="spellStart"/>
       <w:r>
@@ -1191,7 +1444,27 @@
         <w:rPr>
           <w:rFonts w:ascii="Times New Roman" w:hAnsi="Times New Roman" w:cs="Times New Roman"/>
         </w:rPr>
-        <w:t>, IBM AS/400.</w:t>
+        <w:t xml:space="preserve">, </w:t>
+      </w:r>
+      <w:proofErr w:type="spellStart"/>
+      <w:r>
+        <w:rPr>
+          <w:rFonts w:ascii="Times New Roman" w:hAnsi="Times New Roman" w:cs="Times New Roman"/>
+        </w:rPr>
+        <w:t>iWatch</w:t>
+      </w:r>
+      <w:proofErr w:type="spellEnd"/>
+      <w:r>
+        <w:rPr>
+          <w:rFonts w:ascii="Times New Roman" w:hAnsi="Times New Roman" w:cs="Times New Roman"/>
+        </w:rPr>
+        <w:t xml:space="preserve">, </w:t>
+      </w:r>
+      <w:r>
+        <w:rPr>
+          <w:rFonts w:ascii="Times New Roman" w:hAnsi="Times New Roman" w:cs="Times New Roman"/>
+        </w:rPr>
+        <w:t>IBM AS/400.</w:t>
       </w:r>
     </w:p>
     <w:p>
@@ -1247,7 +1520,19 @@
         <w:rPr>
           <w:rFonts w:ascii="Times New Roman" w:hAnsi="Times New Roman" w:cs="Times New Roman"/>
         </w:rPr>
-        <w:t xml:space="preserve">, SVN, VTK, Paradox C# engine, Java 3D, </w:t>
+        <w:t xml:space="preserve">, SVN, </w:t>
+      </w:r>
+      <w:r>
+        <w:rPr>
+          <w:rFonts w:ascii="Times New Roman" w:hAnsi="Times New Roman" w:cs="Times New Roman"/>
+        </w:rPr>
+        <w:t>Unity3D</w:t>
+      </w:r>
+      <w:r>
+        <w:rPr>
+          <w:rFonts w:ascii="Times New Roman" w:hAnsi="Times New Roman" w:cs="Times New Roman"/>
+        </w:rPr>
+        <w:t xml:space="preserve">, Paradox C# engine, Java 3D, </w:t>
       </w:r>
       <w:proofErr w:type="spellStart"/>
       <w:r>
@@ -1291,7 +1576,7 @@
         </w:rPr>
         <w:t>Language Skill: Thai (Mother tongue), English (fluent): IELTS score (6.5/9.0 overall) for more information on IELTS please see (</w:t>
       </w:r>
-      <w:hyperlink r:id="rId8" w:history="1">
+      <w:hyperlink r:id="rId9" w:history="1">
         <w:r>
           <w:rPr>
             <w:rStyle w:val="Hyperlink"/>
@@ -1528,7 +1813,37 @@
         <w:rPr>
           <w:rFonts w:ascii="Times New Roman" w:hAnsi="Times New Roman" w:cs="Times New Roman"/>
         </w:rPr>
-        <w:t xml:space="preserve">: 3D rendering and visualization of video games, real world simulations, and computational creativity. In my spare time, I am working on three projects related to these interests: 1. automatic </w:t>
+        <w:t xml:space="preserve">: 3D rendering and visualization of video games, real world simulations, and computational creativity. In my spare time, I am working on three </w:t>
+      </w:r>
+      <w:r>
+        <w:rPr>
+          <w:rFonts w:ascii="Times New Roman" w:hAnsi="Times New Roman" w:cs="Times New Roman"/>
+        </w:rPr>
+        <w:t xml:space="preserve">ongoing </w:t>
+      </w:r>
+      <w:r>
+        <w:rPr>
+          <w:rFonts w:ascii="Times New Roman" w:hAnsi="Times New Roman" w:cs="Times New Roman"/>
+        </w:rPr>
+        <w:t xml:space="preserve">projects related to these interests: 1. </w:t>
+      </w:r>
+      <w:r>
+        <w:rPr>
+          <w:rFonts w:ascii="Times New Roman" w:hAnsi="Times New Roman" w:cs="Times New Roman"/>
+        </w:rPr>
+        <w:t>my own unreleased casual game with a team of three using Unity3D</w:t>
+      </w:r>
+      <w:r>
+        <w:rPr>
+          <w:rFonts w:ascii="Times New Roman" w:hAnsi="Times New Roman" w:cs="Times New Roman"/>
+        </w:rPr>
+        <w:t xml:space="preserve">, 2. </w:t>
+      </w:r>
+      <w:r>
+        <w:rPr>
+          <w:rFonts w:ascii="Times New Roman" w:hAnsi="Times New Roman" w:cs="Times New Roman"/>
+        </w:rPr>
+        <w:t xml:space="preserve">automatic </w:t>
       </w:r>
       <w:proofErr w:type="spellStart"/>
       <w:r>
@@ -1556,22 +1871,35 @@
         <w:rPr>
           <w:rFonts w:ascii="Times New Roman" w:hAnsi="Times New Roman" w:cs="Times New Roman"/>
         </w:rPr>
-        <w:t>, 2. the development of an OpenGL framework for 2/3D games, 3. a curve editor for animating key frames.</w:t>
-      </w:r>
-    </w:p>
-    <w:p>
-      <w:pPr>
-        <w:spacing w:before="120" w:after="120"/>
-        <w:rPr>
-          <w:rFonts w:ascii="Times New Roman" w:hAnsi="Times New Roman" w:cs="Times New Roman"/>
-        </w:rPr>
-      </w:pPr>
-      <w:r>
-        <w:rPr>
-          <w:rFonts w:ascii="Times New Roman" w:hAnsi="Times New Roman" w:cs="Times New Roman"/>
-          <w:i/>
-          <w:iCs/>
-        </w:rPr>
+        <w:t xml:space="preserve">, 3. </w:t>
+      </w:r>
+      <w:r>
+        <w:rPr>
+          <w:rFonts w:ascii="Times New Roman" w:hAnsi="Times New Roman" w:cs="Times New Roman"/>
+        </w:rPr>
+        <w:t>the development of an OpenGL framework for 2/3D games</w:t>
+      </w:r>
+      <w:r>
+        <w:rPr>
+          <w:rFonts w:ascii="Times New Roman" w:hAnsi="Times New Roman" w:cs="Times New Roman"/>
+        </w:rPr>
+        <w:t>.</w:t>
+      </w:r>
+    </w:p>
+    <w:p>
+      <w:pPr>
+        <w:spacing w:before="120" w:after="120"/>
+        <w:rPr>
+          <w:rFonts w:ascii="Times New Roman" w:hAnsi="Times New Roman" w:cs="Times New Roman"/>
+        </w:rPr>
+      </w:pPr>
+      <w:r>
+        <w:rPr>
+          <w:rFonts w:ascii="Times New Roman" w:hAnsi="Times New Roman" w:cs="Times New Roman"/>
+          <w:i/>
+          <w:iCs/>
+        </w:rPr>
+        <w:lastRenderedPageBreak/>
         <w:t>Biofeedback Systems</w:t>
       </w:r>
       <w:r>
@@ -1634,7 +1962,6 @@
           <w:i/>
           <w:iCs/>
         </w:rPr>
-        <w:lastRenderedPageBreak/>
         <w:t>3D Virtual Reality</w:t>
       </w:r>
       <w:r>
@@ -1684,6 +2011,12 @@
           <w:rFonts w:ascii="Times New Roman" w:hAnsi="Times New Roman" w:cs="Times New Roman"/>
         </w:rPr>
         <w:t>, and generated a 3D rendering of the scene.</w:t>
+      </w:r>
+      <w:r>
+        <w:rPr>
+          <w:rFonts w:ascii="Times New Roman" w:hAnsi="Times New Roman" w:cs="Times New Roman"/>
+        </w:rPr>
+        <w:t xml:space="preserve"> Recently, I have also started an initial work on a C# wrapper of Oculus rift (https://www.oculus.com).</w:t>
       </w:r>
     </w:p>
     <w:p>
@@ -2433,7 +2766,7 @@
   <a:extraClrSchemeLst/>
   <a:extLst>
     <a:ext uri="{05A4C25C-085E-4340-85A3-A5531E510DB2}">
-      <thm15:themeFamily xmlns:thm15="http://schemas.microsoft.com/office/thememl/2012/main" xmlns="" name="Office Theme" id="{62F939B6-93AF-4DB8-9C6B-D6C7DFDC589F}" vid="{4A3C46E8-61CC-4603-A589-7422A47A8E4A}"/>
+      <thm15:themeFamily xmlns="" xmlns:thm15="http://schemas.microsoft.com/office/thememl/2012/main" name="Office Theme" id="{62F939B6-93AF-4DB8-9C6B-D6C7DFDC589F}" vid="{4A3C46E8-61CC-4603-A589-7422A47A8E4A}"/>
     </a:ext>
   </a:extLst>
 </a:theme>

</xml_diff>

<commit_message>
[CV] Add game workshop session, generated PDF version of CV
</commit_message>
<xml_diff>
--- a/Peeranut_CV.docx
+++ b/Peeranut_CV.docx
@@ -1,6 +1,6 @@
 
 <file path=word/document.xml><?xml version="1.0" encoding="utf-8"?>
-<w:document xmlns:ve="http://schemas.openxmlformats.org/markup-compatibility/2006" xmlns:o="urn:schemas-microsoft-com:office:office" xmlns:r="http://schemas.openxmlformats.org/officeDocument/2006/relationships" xmlns:m="http://schemas.openxmlformats.org/officeDocument/2006/math" xmlns:v="urn:schemas-microsoft-com:vml" xmlns:wp="http://schemas.openxmlformats.org/drawingml/2006/wordprocessingDrawing" xmlns:w10="urn:schemas-microsoft-com:office:word" xmlns:w="http://schemas.openxmlformats.org/wordprocessingml/2006/main" xmlns:wne="http://schemas.microsoft.com/office/word/2006/wordml">
+<w:document xmlns:wpc="http://schemas.microsoft.com/office/word/2010/wordprocessingCanvas" xmlns:mc="http://schemas.openxmlformats.org/markup-compatibility/2006" xmlns:o="urn:schemas-microsoft-com:office:office" xmlns:r="http://schemas.openxmlformats.org/officeDocument/2006/relationships" xmlns:m="http://schemas.openxmlformats.org/officeDocument/2006/math" xmlns:v="urn:schemas-microsoft-com:vml" xmlns:wp14="http://schemas.microsoft.com/office/word/2010/wordprocessingDrawing" xmlns:wp="http://schemas.openxmlformats.org/drawingml/2006/wordprocessingDrawing" xmlns:w10="urn:schemas-microsoft-com:office:word" xmlns:w="http://schemas.openxmlformats.org/wordprocessingml/2006/main" xmlns:w14="http://schemas.microsoft.com/office/word/2010/wordml" xmlns:w15="http://schemas.microsoft.com/office/word/2012/wordml" xmlns:wpg="http://schemas.microsoft.com/office/word/2010/wordprocessingGroup" xmlns:wpi="http://schemas.microsoft.com/office/word/2010/wordprocessingInk" xmlns:wne="http://schemas.microsoft.com/office/word/2006/wordml" xmlns:wps="http://schemas.microsoft.com/office/word/2010/wordprocessingShape" mc:Ignorable="w14 w15 wp14">
   <w:body>
     <w:p>
       <w:pPr>
@@ -36,8 +36,18 @@
           <w:sz w:val="28"/>
           <w:szCs w:val="28"/>
         </w:rPr>
-        <w:t xml:space="preserve"> Ngaorungsri</w:t>
-      </w:r>
+        <w:t xml:space="preserve"> </w:t>
+      </w:r>
+      <w:proofErr w:type="spellStart"/>
+      <w:r>
+        <w:rPr>
+          <w:rFonts w:ascii="Times New Roman" w:hAnsi="Times New Roman"/>
+          <w:sz w:val="28"/>
+          <w:szCs w:val="28"/>
+        </w:rPr>
+        <w:t>Ngaorungsri</w:t>
+      </w:r>
+      <w:proofErr w:type="spellEnd"/>
     </w:p>
     <w:p>
       <w:pPr>
@@ -247,19 +257,11 @@
           <w:rFonts w:ascii="Times New Roman" w:hAnsi="Times New Roman" w:cs="Times New Roman"/>
         </w:rPr>
       </w:pPr>
-      <w:proofErr w:type="spellStart"/>
-      <w:r>
-        <w:rPr>
-          <w:rFonts w:ascii="Times New Roman" w:hAnsi="Times New Roman" w:cs="Times New Roman"/>
-        </w:rPr>
-        <w:t>Facebook</w:t>
-      </w:r>
-      <w:proofErr w:type="spellEnd"/>
-      <w:r>
-        <w:rPr>
-          <w:rFonts w:ascii="Times New Roman" w:hAnsi="Times New Roman" w:cs="Times New Roman"/>
-        </w:rPr>
-        <w:t xml:space="preserve">: https://www.facebook.com/peeranut.ngaorungsri Twitter: </w:t>
+      <w:r>
+        <w:rPr>
+          <w:rFonts w:ascii="Times New Roman" w:hAnsi="Times New Roman" w:cs="Times New Roman"/>
+        </w:rPr>
+        <w:t xml:space="preserve">Facebook: https://www.facebook.com/peeranut.ngaorungsri Twitter: </w:t>
       </w:r>
       <w:proofErr w:type="spellStart"/>
       <w:r>
@@ -305,21 +307,7 @@
         <w:rPr>
           <w:rFonts w:ascii="Times New Roman" w:hAnsi="Times New Roman" w:cs="Times New Roman"/>
         </w:rPr>
-        <w:t xml:space="preserve">: </w:t>
-      </w:r>
-      <w:proofErr w:type="spellStart"/>
-      <w:r>
-        <w:rPr>
-          <w:rFonts w:ascii="Times New Roman" w:hAnsi="Times New Roman" w:cs="Times New Roman"/>
-        </w:rPr>
-        <w:t>MSc</w:t>
-      </w:r>
-      <w:proofErr w:type="spellEnd"/>
-      <w:r>
-        <w:rPr>
-          <w:rFonts w:ascii="Times New Roman" w:hAnsi="Times New Roman" w:cs="Times New Roman"/>
-        </w:rPr>
-        <w:t xml:space="preserve"> in </w:t>
+        <w:t xml:space="preserve">: MSc in </w:t>
       </w:r>
       <w:r>
         <w:rPr>
@@ -349,19 +337,11 @@
           <w:rFonts w:ascii="Times New Roman" w:hAnsi="Times New Roman" w:cs="Times New Roman"/>
         </w:rPr>
       </w:pPr>
-      <w:proofErr w:type="spellStart"/>
-      <w:r>
-        <w:rPr>
-          <w:rFonts w:ascii="Times New Roman" w:hAnsi="Times New Roman" w:cs="Times New Roman"/>
-        </w:rPr>
-        <w:t>MSc</w:t>
-      </w:r>
-      <w:proofErr w:type="spellEnd"/>
-      <w:r>
-        <w:rPr>
-          <w:rFonts w:ascii="Times New Roman" w:hAnsi="Times New Roman" w:cs="Times New Roman"/>
-        </w:rPr>
-        <w:t xml:space="preserve"> individual</w:t>
+      <w:r>
+        <w:rPr>
+          <w:rFonts w:ascii="Times New Roman" w:hAnsi="Times New Roman" w:cs="Times New Roman"/>
+        </w:rPr>
+        <w:t>MSc individual</w:t>
       </w:r>
       <w:r>
         <w:rPr>
@@ -433,21 +413,7 @@
         <w:rPr>
           <w:rFonts w:ascii="Times New Roman" w:hAnsi="Times New Roman" w:cs="Times New Roman"/>
         </w:rPr>
-        <w:t xml:space="preserve">: </w:t>
-      </w:r>
-      <w:proofErr w:type="spellStart"/>
-      <w:r>
-        <w:rPr>
-          <w:rFonts w:ascii="Times New Roman" w:hAnsi="Times New Roman" w:cs="Times New Roman"/>
-        </w:rPr>
-        <w:t>BEng</w:t>
-      </w:r>
-      <w:proofErr w:type="spellEnd"/>
-      <w:r>
-        <w:rPr>
-          <w:rFonts w:ascii="Times New Roman" w:hAnsi="Times New Roman" w:cs="Times New Roman"/>
-        </w:rPr>
-        <w:t xml:space="preserve"> </w:t>
+        <w:t xml:space="preserve">: BEng </w:t>
       </w:r>
       <w:r>
         <w:rPr>
@@ -906,21 +872,7 @@
         <w:rPr>
           <w:rFonts w:ascii="Times New Roman" w:hAnsi="Times New Roman" w:cs="Times New Roman"/>
         </w:rPr>
-        <w:t xml:space="preserve"> Lead developer of a game using. Our aim is to fully test Paradox's many features, which include asynchronous scripting for implementing 2/3D games, creating full-blown UI systems, and improving performance on Android and </w:t>
-      </w:r>
-      <w:proofErr w:type="spellStart"/>
-      <w:r>
-        <w:rPr>
-          <w:rFonts w:ascii="Times New Roman" w:hAnsi="Times New Roman" w:cs="Times New Roman"/>
-        </w:rPr>
-        <w:t>iOS</w:t>
-      </w:r>
-      <w:proofErr w:type="spellEnd"/>
-      <w:r>
-        <w:rPr>
-          <w:rFonts w:ascii="Times New Roman" w:hAnsi="Times New Roman" w:cs="Times New Roman"/>
-        </w:rPr>
-        <w:t xml:space="preserve"> devices. </w:t>
+        <w:t xml:space="preserve"> Lead developer of a game using. Our aim is to fully test Paradox's many features, which include asynchronous scripting for implementing 2/3D games, creating full-blown UI systems, and improving performance on Android and iOS devices. </w:t>
       </w:r>
     </w:p>
     <w:p>
@@ -956,21 +908,7 @@
         <w:rPr>
           <w:rFonts w:ascii="Times New Roman" w:hAnsi="Times New Roman" w:cs="Times New Roman"/>
         </w:rPr>
-        <w:t xml:space="preserve"> for Yomiuri TV (http://sengokurun.jp), based in Japan. I was in charge of the design and architecture of the high-level modules, including player game leveling. My responsibilities also included the coaching, reviewing, and management of a team of five junior developers. Review topics included 3D mathematics, memory management, and optimization. I was also in charge of adopting Agile/Scrum (using </w:t>
-      </w:r>
-      <w:proofErr w:type="spellStart"/>
-      <w:r>
-        <w:rPr>
-          <w:rFonts w:ascii="Times New Roman" w:hAnsi="Times New Roman" w:cs="Times New Roman"/>
-        </w:rPr>
-        <w:t>Jira</w:t>
-      </w:r>
-      <w:proofErr w:type="spellEnd"/>
-      <w:r>
-        <w:rPr>
-          <w:rFonts w:ascii="Times New Roman" w:hAnsi="Times New Roman" w:cs="Times New Roman"/>
-        </w:rPr>
-        <w:t xml:space="preserve"> and Confluence) and test-driven-dev</w:t>
+        <w:t xml:space="preserve"> for Yomiuri TV (http://sengokurun.jp), based in Japan. I was in charge of the design and architecture of the high-level modules, including player game leveling. My responsibilities also included the coaching, reviewing, and management of a team of five junior developers. Review topics included 3D mathematics, memory management, and optimization. I was also in charge of adopting Agile/Scrum (using Jira and Confluence) and test-driven-dev</w:t>
       </w:r>
       <w:r>
         <w:rPr>
@@ -999,21 +937,7 @@
         <w:rPr>
           <w:rFonts w:ascii="Times New Roman" w:hAnsi="Times New Roman" w:cs="Times New Roman"/>
         </w:rPr>
-        <w:t xml:space="preserve"> Project manager and supervisor of </w:t>
-      </w:r>
-      <w:proofErr w:type="spellStart"/>
-      <w:r>
-        <w:rPr>
-          <w:rFonts w:ascii="Times New Roman" w:hAnsi="Times New Roman" w:cs="Times New Roman"/>
-        </w:rPr>
-        <w:t>BSc</w:t>
-      </w:r>
-      <w:proofErr w:type="spellEnd"/>
-      <w:r>
-        <w:rPr>
-          <w:rFonts w:ascii="Times New Roman" w:hAnsi="Times New Roman" w:cs="Times New Roman"/>
-        </w:rPr>
-        <w:t xml:space="preserve"> student internships for a g</w:t>
+        <w:t xml:space="preserve"> Project manager and supervisor of BSc student internships for a g</w:t>
       </w:r>
       <w:r>
         <w:rPr>
@@ -1093,21 +1017,7 @@
         <w:rPr>
           <w:rFonts w:ascii="Times New Roman" w:hAnsi="Times New Roman" w:cs="Times New Roman"/>
         </w:rPr>
-        <w:t xml:space="preserve"> (on PCs and </w:t>
-      </w:r>
-      <w:proofErr w:type="spellStart"/>
-      <w:r>
-        <w:rPr>
-          <w:rFonts w:ascii="Times New Roman" w:hAnsi="Times New Roman" w:cs="Times New Roman"/>
-        </w:rPr>
-        <w:t>iOS</w:t>
-      </w:r>
-      <w:proofErr w:type="spellEnd"/>
-      <w:r>
-        <w:rPr>
-          <w:rFonts w:ascii="Times New Roman" w:hAnsi="Times New Roman" w:cs="Times New Roman"/>
-        </w:rPr>
-        <w:t xml:space="preserve">) and </w:t>
+        <w:t xml:space="preserve"> (on PCs and iOS) and </w:t>
       </w:r>
       <w:proofErr w:type="spellStart"/>
       <w:r>
@@ -1294,7 +1204,6 @@
         <w:t xml:space="preserve">: IT consultant at the VL. </w:t>
       </w:r>
       <w:proofErr w:type="spellStart"/>
-      <w:proofErr w:type="gramStart"/>
       <w:r>
         <w:rPr>
           <w:rFonts w:ascii="Times New Roman" w:hAnsi="Times New Roman" w:cs="Times New Roman"/>
@@ -1337,7 +1246,6 @@
         </w:rPr>
         <w:t>).</w:t>
       </w:r>
-      <w:proofErr w:type="gramEnd"/>
     </w:p>
     <w:p>
       <w:pPr>
@@ -1430,14 +1338,14 @@
         <w:rPr>
           <w:rFonts w:ascii="Times New Roman" w:hAnsi="Times New Roman" w:cs="Times New Roman"/>
         </w:rPr>
-        <w:t xml:space="preserve">Systems: MS Window, Linux, Mac OS X, Android, </w:t>
-      </w:r>
-      <w:proofErr w:type="spellStart"/>
-      <w:r>
-        <w:rPr>
-          <w:rFonts w:ascii="Times New Roman" w:hAnsi="Times New Roman" w:cs="Times New Roman"/>
-        </w:rPr>
-        <w:t>iOS</w:t>
+        <w:t xml:space="preserve">Systems: MS Window, Linux, Mac OS X, Android, iOS, </w:t>
+      </w:r>
+      <w:proofErr w:type="spellStart"/>
+      <w:r>
+        <w:rPr>
+          <w:rFonts w:ascii="Times New Roman" w:hAnsi="Times New Roman" w:cs="Times New Roman"/>
+        </w:rPr>
+        <w:t>iWatch</w:t>
       </w:r>
       <w:proofErr w:type="spellEnd"/>
       <w:r>
@@ -1446,20 +1354,6 @@
         </w:rPr>
         <w:t xml:space="preserve">, </w:t>
       </w:r>
-      <w:proofErr w:type="spellStart"/>
-      <w:r>
-        <w:rPr>
-          <w:rFonts w:ascii="Times New Roman" w:hAnsi="Times New Roman" w:cs="Times New Roman"/>
-        </w:rPr>
-        <w:t>iWatch</w:t>
-      </w:r>
-      <w:proofErr w:type="spellEnd"/>
-      <w:r>
-        <w:rPr>
-          <w:rFonts w:ascii="Times New Roman" w:hAnsi="Times New Roman" w:cs="Times New Roman"/>
-        </w:rPr>
-        <w:t xml:space="preserve">, </w:t>
-      </w:r>
       <w:r>
         <w:rPr>
           <w:rFonts w:ascii="Times New Roman" w:hAnsi="Times New Roman" w:cs="Times New Roman"/>
@@ -1478,21 +1372,7 @@
         <w:rPr>
           <w:rFonts w:ascii="Times New Roman" w:hAnsi="Times New Roman" w:cs="Times New Roman"/>
         </w:rPr>
-        <w:t xml:space="preserve">Software: Android SDK, </w:t>
-      </w:r>
-      <w:proofErr w:type="spellStart"/>
-      <w:r>
-        <w:rPr>
-          <w:rFonts w:ascii="Times New Roman" w:hAnsi="Times New Roman" w:cs="Times New Roman"/>
-        </w:rPr>
-        <w:t>iOS</w:t>
-      </w:r>
-      <w:proofErr w:type="spellEnd"/>
-      <w:r>
-        <w:rPr>
-          <w:rFonts w:ascii="Times New Roman" w:hAnsi="Times New Roman" w:cs="Times New Roman"/>
-        </w:rPr>
-        <w:t xml:space="preserve"> SDK, OpenGL, </w:t>
+        <w:t xml:space="preserve">Software: Android SDK, iOS SDK, OpenGL, </w:t>
       </w:r>
       <w:proofErr w:type="spellStart"/>
       <w:r>
@@ -1625,26 +1505,11 @@
           <w:rFonts w:ascii="Times New Roman" w:hAnsi="Times New Roman" w:cs="Times New Roman"/>
         </w:rPr>
       </w:pPr>
-      <w:proofErr w:type="gramStart"/>
-      <w:r>
-        <w:rPr>
-          <w:rFonts w:ascii="Times New Roman" w:hAnsi="Times New Roman" w:cs="Times New Roman"/>
-        </w:rPr>
-        <w:t>2007 and 2008.</w:t>
-      </w:r>
-      <w:proofErr w:type="gramEnd"/>
-      <w:r>
-        <w:rPr>
-          <w:rFonts w:ascii="Times New Roman" w:hAnsi="Times New Roman" w:cs="Times New Roman"/>
-        </w:rPr>
-        <w:t xml:space="preserve"> </w:t>
-      </w:r>
-      <w:proofErr w:type="gramStart"/>
-      <w:r>
-        <w:rPr>
-          <w:rFonts w:ascii="Times New Roman" w:hAnsi="Times New Roman" w:cs="Times New Roman"/>
-        </w:rPr>
-        <w:t>A fee exemption scholarship from the Facu</w:t>
+      <w:r>
+        <w:rPr>
+          <w:rFonts w:ascii="Times New Roman" w:hAnsi="Times New Roman" w:cs="Times New Roman"/>
+        </w:rPr>
+        <w:t>2007 and 2008. A fee exemption scholarship from the Facu</w:t>
       </w:r>
       <w:r>
         <w:rPr>
@@ -1664,14 +1529,7 @@
         <w:rPr>
           <w:rFonts w:ascii="Times New Roman" w:hAnsi="Times New Roman" w:cs="Times New Roman"/>
         </w:rPr>
-        <w:t xml:space="preserve"> University.</w:t>
-      </w:r>
-      <w:proofErr w:type="gramEnd"/>
-      <w:r>
-        <w:rPr>
-          <w:rFonts w:ascii="Times New Roman" w:hAnsi="Times New Roman" w:cs="Times New Roman"/>
-        </w:rPr>
-        <w:t xml:space="preserve"> These are only awarded to the top 5% of students, based on acad</w:t>
+        <w:t xml:space="preserve"> University. These are only awarded to the top 5% of students, based on acad</w:t>
       </w:r>
       <w:r>
         <w:rPr>
@@ -1843,21 +1701,7 @@
         <w:rPr>
           <w:rFonts w:ascii="Times New Roman" w:hAnsi="Times New Roman" w:cs="Times New Roman"/>
         </w:rPr>
-        <w:t xml:space="preserve">automatic </w:t>
-      </w:r>
-      <w:proofErr w:type="spellStart"/>
-      <w:r>
-        <w:rPr>
-          <w:rFonts w:ascii="Times New Roman" w:hAnsi="Times New Roman" w:cs="Times New Roman"/>
-        </w:rPr>
-        <w:t>upscaling</w:t>
-      </w:r>
-      <w:proofErr w:type="spellEnd"/>
-      <w:r>
-        <w:rPr>
-          <w:rFonts w:ascii="Times New Roman" w:hAnsi="Times New Roman" w:cs="Times New Roman"/>
-        </w:rPr>
-        <w:t xml:space="preserve"> of low quality game images using </w:t>
+        <w:t xml:space="preserve">automatic upscaling of low quality game images using </w:t>
       </w:r>
       <w:proofErr w:type="spellStart"/>
       <w:r>
@@ -1906,21 +1750,7 @@
         <w:rPr>
           <w:rFonts w:ascii="Times New Roman" w:hAnsi="Times New Roman" w:cs="Times New Roman"/>
         </w:rPr>
-        <w:t xml:space="preserve">: My </w:t>
-      </w:r>
-      <w:proofErr w:type="spellStart"/>
-      <w:r>
-        <w:rPr>
-          <w:rFonts w:ascii="Times New Roman" w:hAnsi="Times New Roman" w:cs="Times New Roman"/>
-        </w:rPr>
-        <w:t>MSc</w:t>
-      </w:r>
-      <w:proofErr w:type="spellEnd"/>
-      <w:r>
-        <w:rPr>
-          <w:rFonts w:ascii="Times New Roman" w:hAnsi="Times New Roman" w:cs="Times New Roman"/>
-        </w:rPr>
-        <w:t xml:space="preserve"> project at Imperial College was called </w:t>
+        <w:t xml:space="preserve">: My MSc project at Imperial College was called </w:t>
       </w:r>
       <w:r>
         <w:rPr>
@@ -2056,6 +1886,22 @@
         <w:rPr>
           <w:rFonts w:ascii="Times New Roman" w:hAnsi="Times New Roman" w:cs="Times New Roman"/>
         </w:rPr>
+        <w:t>In the current workplace, I established a game workshop which is a session for everybody to share experience, programming techniques, and other aspects about gaming.</w:t>
+      </w:r>
+      <w:bookmarkStart w:id="0" w:name="_GoBack"/>
+      <w:bookmarkEnd w:id="0"/>
+    </w:p>
+    <w:p>
+      <w:pPr>
+        <w:spacing w:before="120" w:after="120"/>
+        <w:rPr>
+          <w:rFonts w:ascii="Times New Roman" w:hAnsi="Times New Roman" w:cs="Times New Roman"/>
+        </w:rPr>
+      </w:pPr>
+      <w:r>
+        <w:rPr>
+          <w:rFonts w:ascii="Times New Roman" w:hAnsi="Times New Roman" w:cs="Times New Roman"/>
+        </w:rPr>
         <w:t xml:space="preserve">I was a member of the Computer Engineering Department's IPV6 lab at Prince of </w:t>
       </w:r>
       <w:proofErr w:type="spellStart"/>
@@ -2136,14 +1982,12 @@
           <w:bCs/>
         </w:rPr>
       </w:pPr>
-      <w:proofErr w:type="gramStart"/>
       <w:r>
         <w:rPr>
           <w:rFonts w:ascii="Times New Roman" w:hAnsi="Times New Roman" w:cs="Times New Roman"/>
         </w:rPr>
         <w:t>Available on request.</w:t>
       </w:r>
-      <w:proofErr w:type="gramEnd"/>
     </w:p>
     <w:sectPr>
       <w:pgSz w:w="11906" w:h="16838"/>
@@ -2156,7 +2000,7 @@
 </file>
 
 <file path=word/numbering.xml><?xml version="1.0" encoding="utf-8"?>
-<w:numbering xmlns:ve="http://schemas.openxmlformats.org/markup-compatibility/2006" xmlns:o="urn:schemas-microsoft-com:office:office" xmlns:r="http://schemas.openxmlformats.org/officeDocument/2006/relationships" xmlns:m="http://schemas.openxmlformats.org/officeDocument/2006/math" xmlns:v="urn:schemas-microsoft-com:vml" xmlns:wp="http://schemas.openxmlformats.org/drawingml/2006/wordprocessingDrawing" xmlns:w10="urn:schemas-microsoft-com:office:word" xmlns:w="http://schemas.openxmlformats.org/wordprocessingml/2006/main" xmlns:wne="http://schemas.microsoft.com/office/word/2006/wordml">
+<w:numbering xmlns:wpc="http://schemas.microsoft.com/office/word/2010/wordprocessingCanvas" xmlns:mc="http://schemas.openxmlformats.org/markup-compatibility/2006" xmlns:o="urn:schemas-microsoft-com:office:office" xmlns:r="http://schemas.openxmlformats.org/officeDocument/2006/relationships" xmlns:m="http://schemas.openxmlformats.org/officeDocument/2006/math" xmlns:v="urn:schemas-microsoft-com:vml" xmlns:wp14="http://schemas.microsoft.com/office/word/2010/wordprocessingDrawing" xmlns:wp="http://schemas.openxmlformats.org/drawingml/2006/wordprocessingDrawing" xmlns:w10="urn:schemas-microsoft-com:office:word" xmlns:w="http://schemas.openxmlformats.org/wordprocessingml/2006/main" xmlns:w14="http://schemas.microsoft.com/office/word/2010/wordml" xmlns:w15="http://schemas.microsoft.com/office/word/2012/wordml" xmlns:wpg="http://schemas.microsoft.com/office/word/2010/wordprocessingGroup" xmlns:wpi="http://schemas.microsoft.com/office/word/2010/wordprocessingInk" xmlns:wne="http://schemas.microsoft.com/office/word/2006/wordml" xmlns:wps="http://schemas.microsoft.com/office/word/2010/wordprocessingShape" mc:Ignorable="w14 w15 wp14">
   <w:abstractNum w:abstractNumId="0">
     <w:nsid w:val="14DD0809"/>
     <w:multiLevelType w:val="hybridMultilevel"/>
@@ -2277,7 +2121,7 @@
 </file>
 
 <file path=word/styles.xml><?xml version="1.0" encoding="utf-8"?>
-<w:styles xmlns:r="http://schemas.openxmlformats.org/officeDocument/2006/relationships" xmlns:w="http://schemas.openxmlformats.org/wordprocessingml/2006/main">
+<w:styles xmlns:mc="http://schemas.openxmlformats.org/markup-compatibility/2006" xmlns:r="http://schemas.openxmlformats.org/officeDocument/2006/relationships" xmlns:w="http://schemas.openxmlformats.org/wordprocessingml/2006/main" xmlns:w14="http://schemas.microsoft.com/office/word/2010/wordml" xmlns:w15="http://schemas.microsoft.com/office/word/2012/wordml" mc:Ignorable="w14 w15">
   <w:docDefaults>
     <w:rPrDefault>
       <w:rPr>
@@ -2293,144 +2137,378 @@
       </w:pPr>
     </w:pPrDefault>
   </w:docDefaults>
-  <w:latentStyles w:defLockedState="0" w:defUIPriority="99" w:defSemiHidden="1" w:defUnhideWhenUsed="1" w:defQFormat="0" w:count="267">
-    <w:lsdException w:name="Normal" w:semiHidden="0" w:uiPriority="0" w:unhideWhenUsed="0" w:qFormat="1"/>
-    <w:lsdException w:name="heading 1" w:semiHidden="0" w:uiPriority="9" w:unhideWhenUsed="0" w:qFormat="1"/>
-    <w:lsdException w:name="heading 2" w:uiPriority="9" w:qFormat="1"/>
-    <w:lsdException w:name="heading 3" w:uiPriority="9" w:qFormat="1"/>
-    <w:lsdException w:name="heading 4" w:uiPriority="9" w:qFormat="1"/>
-    <w:lsdException w:name="heading 5" w:uiPriority="9" w:qFormat="1"/>
-    <w:lsdException w:name="heading 6" w:uiPriority="9" w:qFormat="1"/>
-    <w:lsdException w:name="heading 7" w:uiPriority="9" w:qFormat="1"/>
-    <w:lsdException w:name="heading 8" w:uiPriority="9" w:qFormat="1"/>
-    <w:lsdException w:name="heading 9" w:uiPriority="9" w:qFormat="1"/>
-    <w:lsdException w:name="toc 1" w:uiPriority="39"/>
-    <w:lsdException w:name="toc 2" w:uiPriority="39"/>
-    <w:lsdException w:name="toc 3" w:uiPriority="39"/>
-    <w:lsdException w:name="toc 4" w:uiPriority="39"/>
-    <w:lsdException w:name="toc 5" w:uiPriority="39"/>
-    <w:lsdException w:name="toc 6" w:uiPriority="39"/>
-    <w:lsdException w:name="toc 7" w:uiPriority="39"/>
-    <w:lsdException w:name="toc 8" w:uiPriority="39"/>
-    <w:lsdException w:name="toc 9" w:uiPriority="39"/>
-    <w:lsdException w:name="caption" w:uiPriority="35" w:qFormat="1"/>
-    <w:lsdException w:name="Title" w:semiHidden="0" w:uiPriority="10" w:unhideWhenUsed="0" w:qFormat="1"/>
-    <w:lsdException w:name="Default Paragraph Font" w:uiPriority="1"/>
-    <w:lsdException w:name="Subtitle" w:semiHidden="0" w:uiPriority="11" w:unhideWhenUsed="0" w:qFormat="1"/>
-    <w:lsdException w:name="Strong" w:semiHidden="0" w:uiPriority="22" w:unhideWhenUsed="0" w:qFormat="1"/>
-    <w:lsdException w:name="Emphasis" w:semiHidden="0" w:uiPriority="20" w:unhideWhenUsed="0" w:qFormat="1"/>
-    <w:lsdException w:name="Table Grid" w:semiHidden="0" w:uiPriority="39" w:unhideWhenUsed="0"/>
-    <w:lsdException w:name="Placeholder Text" w:unhideWhenUsed="0"/>
-    <w:lsdException w:name="No Spacing" w:semiHidden="0" w:uiPriority="1" w:unhideWhenUsed="0" w:qFormat="1"/>
-    <w:lsdException w:name="Light Shading" w:semiHidden="0" w:uiPriority="60" w:unhideWhenUsed="0"/>
-    <w:lsdException w:name="Light List" w:semiHidden="0" w:uiPriority="61" w:unhideWhenUsed="0"/>
-    <w:lsdException w:name="Light Grid" w:semiHidden="0" w:uiPriority="62" w:unhideWhenUsed="0"/>
-    <w:lsdException w:name="Medium Shading 1" w:semiHidden="0" w:uiPriority="63" w:unhideWhenUsed="0"/>
-    <w:lsdException w:name="Medium Shading 2" w:semiHidden="0" w:uiPriority="64" w:unhideWhenUsed="0"/>
-    <w:lsdException w:name="Medium List 1" w:semiHidden="0" w:uiPriority="65" w:unhideWhenUsed="0"/>
-    <w:lsdException w:name="Medium List 2" w:semiHidden="0" w:uiPriority="66" w:unhideWhenUsed="0"/>
-    <w:lsdException w:name="Medium Grid 1" w:semiHidden="0" w:uiPriority="67" w:unhideWhenUsed="0"/>
-    <w:lsdException w:name="Medium Grid 2" w:semiHidden="0" w:uiPriority="68" w:unhideWhenUsed="0"/>
-    <w:lsdException w:name="Medium Grid 3" w:semiHidden="0" w:uiPriority="69" w:unhideWhenUsed="0"/>
-    <w:lsdException w:name="Dark List" w:semiHidden="0" w:uiPriority="70" w:unhideWhenUsed="0"/>
-    <w:lsdException w:name="Colorful Shading" w:semiHidden="0" w:uiPriority="71" w:unhideWhenUsed="0"/>
-    <w:lsdException w:name="Colorful List" w:semiHidden="0" w:uiPriority="72" w:unhideWhenUsed="0"/>
-    <w:lsdException w:name="Colorful Grid" w:semiHidden="0" w:uiPriority="73" w:unhideWhenUsed="0"/>
-    <w:lsdException w:name="Light Shading Accent 1" w:semiHidden="0" w:uiPriority="60" w:unhideWhenUsed="0"/>
-    <w:lsdException w:name="Light List Accent 1" w:semiHidden="0" w:uiPriority="61" w:unhideWhenUsed="0"/>
-    <w:lsdException w:name="Light Grid Accent 1" w:semiHidden="0" w:uiPriority="62" w:unhideWhenUsed="0"/>
-    <w:lsdException w:name="Medium Shading 1 Accent 1" w:semiHidden="0" w:uiPriority="63" w:unhideWhenUsed="0"/>
-    <w:lsdException w:name="Medium Shading 2 Accent 1" w:semiHidden="0" w:uiPriority="64" w:unhideWhenUsed="0"/>
-    <w:lsdException w:name="Medium List 1 Accent 1" w:semiHidden="0" w:uiPriority="65" w:unhideWhenUsed="0"/>
-    <w:lsdException w:name="Revision" w:unhideWhenUsed="0"/>
-    <w:lsdException w:name="List Paragraph" w:semiHidden="0" w:uiPriority="34" w:unhideWhenUsed="0" w:qFormat="1"/>
-    <w:lsdException w:name="Quote" w:semiHidden="0" w:uiPriority="29" w:unhideWhenUsed="0" w:qFormat="1"/>
-    <w:lsdException w:name="Intense Quote" w:semiHidden="0" w:uiPriority="30" w:unhideWhenUsed="0" w:qFormat="1"/>
-    <w:lsdException w:name="Medium List 2 Accent 1" w:semiHidden="0" w:uiPriority="66" w:unhideWhenUsed="0"/>
-    <w:lsdException w:name="Medium Grid 1 Accent 1" w:semiHidden="0" w:uiPriority="67" w:unhideWhenUsed="0"/>
-    <w:lsdException w:name="Medium Grid 2 Accent 1" w:semiHidden="0" w:uiPriority="68" w:unhideWhenUsed="0"/>
-    <w:lsdException w:name="Medium Grid 3 Accent 1" w:semiHidden="0" w:uiPriority="69" w:unhideWhenUsed="0"/>
-    <w:lsdException w:name="Dark List Accent 1" w:semiHidden="0" w:uiPriority="70" w:unhideWhenUsed="0"/>
-    <w:lsdException w:name="Colorful Shading Accent 1" w:semiHidden="0" w:uiPriority="71" w:unhideWhenUsed="0"/>
-    <w:lsdException w:name="Colorful List Accent 1" w:semiHidden="0" w:uiPriority="72" w:unhideWhenUsed="0"/>
-    <w:lsdException w:name="Colorful Grid Accent 1" w:semiHidden="0" w:uiPriority="73" w:unhideWhenUsed="0"/>
-    <w:lsdException w:name="Light Shading Accent 2" w:semiHidden="0" w:uiPriority="60" w:unhideWhenUsed="0"/>
-    <w:lsdException w:name="Light List Accent 2" w:semiHidden="0" w:uiPriority="61" w:unhideWhenUsed="0"/>
-    <w:lsdException w:name="Light Grid Accent 2" w:semiHidden="0" w:uiPriority="62" w:unhideWhenUsed="0"/>
-    <w:lsdException w:name="Medium Shading 1 Accent 2" w:semiHidden="0" w:uiPriority="63" w:unhideWhenUsed="0"/>
-    <w:lsdException w:name="Medium Shading 2 Accent 2" w:semiHidden="0" w:uiPriority="64" w:unhideWhenUsed="0"/>
-    <w:lsdException w:name="Medium List 1 Accent 2" w:semiHidden="0" w:uiPriority="65" w:unhideWhenUsed="0"/>
-    <w:lsdException w:name="Medium List 2 Accent 2" w:semiHidden="0" w:uiPriority="66" w:unhideWhenUsed="0"/>
-    <w:lsdException w:name="Medium Grid 1 Accent 2" w:semiHidden="0" w:uiPriority="67" w:unhideWhenUsed="0"/>
-    <w:lsdException w:name="Medium Grid 2 Accent 2" w:semiHidden="0" w:uiPriority="68" w:unhideWhenUsed="0"/>
-    <w:lsdException w:name="Medium Grid 3 Accent 2" w:semiHidden="0" w:uiPriority="69" w:unhideWhenUsed="0"/>
-    <w:lsdException w:name="Dark List Accent 2" w:semiHidden="0" w:uiPriority="70" w:unhideWhenUsed="0"/>
-    <w:lsdException w:name="Colorful Shading Accent 2" w:semiHidden="0" w:uiPriority="71" w:unhideWhenUsed="0"/>
-    <w:lsdException w:name="Colorful List Accent 2" w:semiHidden="0" w:uiPriority="72" w:unhideWhenUsed="0"/>
-    <w:lsdException w:name="Colorful Grid Accent 2" w:semiHidden="0" w:uiPriority="73" w:unhideWhenUsed="0"/>
-    <w:lsdException w:name="Light Shading Accent 3" w:semiHidden="0" w:uiPriority="60" w:unhideWhenUsed="0"/>
-    <w:lsdException w:name="Light List Accent 3" w:semiHidden="0" w:uiPriority="61" w:unhideWhenUsed="0"/>
-    <w:lsdException w:name="Light Grid Accent 3" w:semiHidden="0" w:uiPriority="62" w:unhideWhenUsed="0"/>
-    <w:lsdException w:name="Medium Shading 1 Accent 3" w:semiHidden="0" w:uiPriority="63" w:unhideWhenUsed="0"/>
-    <w:lsdException w:name="Medium Shading 2 Accent 3" w:semiHidden="0" w:uiPriority="64" w:unhideWhenUsed="0"/>
-    <w:lsdException w:name="Medium List 1 Accent 3" w:semiHidden="0" w:uiPriority="65" w:unhideWhenUsed="0"/>
-    <w:lsdException w:name="Medium List 2 Accent 3" w:semiHidden="0" w:uiPriority="66" w:unhideWhenUsed="0"/>
-    <w:lsdException w:name="Medium Grid 1 Accent 3" w:semiHidden="0" w:uiPriority="67" w:unhideWhenUsed="0"/>
-    <w:lsdException w:name="Medium Grid 2 Accent 3" w:semiHidden="0" w:uiPriority="68" w:unhideWhenUsed="0"/>
-    <w:lsdException w:name="Medium Grid 3 Accent 3" w:semiHidden="0" w:uiPriority="69" w:unhideWhenUsed="0"/>
-    <w:lsdException w:name="Dark List Accent 3" w:semiHidden="0" w:uiPriority="70" w:unhideWhenUsed="0"/>
-    <w:lsdException w:name="Colorful Shading Accent 3" w:semiHidden="0" w:uiPriority="71" w:unhideWhenUsed="0"/>
-    <w:lsdException w:name="Colorful List Accent 3" w:semiHidden="0" w:uiPriority="72" w:unhideWhenUsed="0"/>
-    <w:lsdException w:name="Colorful Grid Accent 3" w:semiHidden="0" w:uiPriority="73" w:unhideWhenUsed="0"/>
-    <w:lsdException w:name="Light Shading Accent 4" w:semiHidden="0" w:uiPriority="60" w:unhideWhenUsed="0"/>
-    <w:lsdException w:name="Light List Accent 4" w:semiHidden="0" w:uiPriority="61" w:unhideWhenUsed="0"/>
-    <w:lsdException w:name="Light Grid Accent 4" w:semiHidden="0" w:uiPriority="62" w:unhideWhenUsed="0"/>
-    <w:lsdException w:name="Medium Shading 1 Accent 4" w:semiHidden="0" w:uiPriority="63" w:unhideWhenUsed="0"/>
-    <w:lsdException w:name="Medium Shading 2 Accent 4" w:semiHidden="0" w:uiPriority="64" w:unhideWhenUsed="0"/>
-    <w:lsdException w:name="Medium List 1 Accent 4" w:semiHidden="0" w:uiPriority="65" w:unhideWhenUsed="0"/>
-    <w:lsdException w:name="Medium List 2 Accent 4" w:semiHidden="0" w:uiPriority="66" w:unhideWhenUsed="0"/>
-    <w:lsdException w:name="Medium Grid 1 Accent 4" w:semiHidden="0" w:uiPriority="67" w:unhideWhenUsed="0"/>
-    <w:lsdException w:name="Medium Grid 2 Accent 4" w:semiHidden="0" w:uiPriority="68" w:unhideWhenUsed="0"/>
-    <w:lsdException w:name="Medium Grid 3 Accent 4" w:semiHidden="0" w:uiPriority="69" w:unhideWhenUsed="0"/>
-    <w:lsdException w:name="Dark List Accent 4" w:semiHidden="0" w:uiPriority="70" w:unhideWhenUsed="0"/>
-    <w:lsdException w:name="Colorful Shading Accent 4" w:semiHidden="0" w:uiPriority="71" w:unhideWhenUsed="0"/>
-    <w:lsdException w:name="Colorful List Accent 4" w:semiHidden="0" w:uiPriority="72" w:unhideWhenUsed="0"/>
-    <w:lsdException w:name="Colorful Grid Accent 4" w:semiHidden="0" w:uiPriority="73" w:unhideWhenUsed="0"/>
-    <w:lsdException w:name="Light Shading Accent 5" w:semiHidden="0" w:uiPriority="60" w:unhideWhenUsed="0"/>
-    <w:lsdException w:name="Light List Accent 5" w:semiHidden="0" w:uiPriority="61" w:unhideWhenUsed="0"/>
-    <w:lsdException w:name="Light Grid Accent 5" w:semiHidden="0" w:uiPriority="62" w:unhideWhenUsed="0"/>
-    <w:lsdException w:name="Medium Shading 1 Accent 5" w:semiHidden="0" w:uiPriority="63" w:unhideWhenUsed="0"/>
-    <w:lsdException w:name="Medium Shading 2 Accent 5" w:semiHidden="0" w:uiPriority="64" w:unhideWhenUsed="0"/>
-    <w:lsdException w:name="Medium List 1 Accent 5" w:semiHidden="0" w:uiPriority="65" w:unhideWhenUsed="0"/>
-    <w:lsdException w:name="Medium List 2 Accent 5" w:semiHidden="0" w:uiPriority="66" w:unhideWhenUsed="0"/>
-    <w:lsdException w:name="Medium Grid 1 Accent 5" w:semiHidden="0" w:uiPriority="67" w:unhideWhenUsed="0"/>
-    <w:lsdException w:name="Medium Grid 2 Accent 5" w:semiHidden="0" w:uiPriority="68" w:unhideWhenUsed="0"/>
-    <w:lsdException w:name="Medium Grid 3 Accent 5" w:semiHidden="0" w:uiPriority="69" w:unhideWhenUsed="0"/>
-    <w:lsdException w:name="Dark List Accent 5" w:semiHidden="0" w:uiPriority="70" w:unhideWhenUsed="0"/>
-    <w:lsdException w:name="Colorful Shading Accent 5" w:semiHidden="0" w:uiPriority="71" w:unhideWhenUsed="0"/>
-    <w:lsdException w:name="Colorful List Accent 5" w:semiHidden="0" w:uiPriority="72" w:unhideWhenUsed="0"/>
-    <w:lsdException w:name="Colorful Grid Accent 5" w:semiHidden="0" w:uiPriority="73" w:unhideWhenUsed="0"/>
-    <w:lsdException w:name="Light Shading Accent 6" w:semiHidden="0" w:uiPriority="60" w:unhideWhenUsed="0"/>
-    <w:lsdException w:name="Light List Accent 6" w:semiHidden="0" w:uiPriority="61" w:unhideWhenUsed="0"/>
-    <w:lsdException w:name="Light Grid Accent 6" w:semiHidden="0" w:uiPriority="62" w:unhideWhenUsed="0"/>
-    <w:lsdException w:name="Medium Shading 1 Accent 6" w:semiHidden="0" w:uiPriority="63" w:unhideWhenUsed="0"/>
-    <w:lsdException w:name="Medium Shading 2 Accent 6" w:semiHidden="0" w:uiPriority="64" w:unhideWhenUsed="0"/>
-    <w:lsdException w:name="Medium List 1 Accent 6" w:semiHidden="0" w:uiPriority="65" w:unhideWhenUsed="0"/>
-    <w:lsdException w:name="Medium List 2 Accent 6" w:semiHidden="0" w:uiPriority="66" w:unhideWhenUsed="0"/>
-    <w:lsdException w:name="Medium Grid 1 Accent 6" w:semiHidden="0" w:uiPriority="67" w:unhideWhenUsed="0"/>
-    <w:lsdException w:name="Medium Grid 2 Accent 6" w:semiHidden="0" w:uiPriority="68" w:unhideWhenUsed="0"/>
-    <w:lsdException w:name="Medium Grid 3 Accent 6" w:semiHidden="0" w:uiPriority="69" w:unhideWhenUsed="0"/>
-    <w:lsdException w:name="Dark List Accent 6" w:semiHidden="0" w:uiPriority="70" w:unhideWhenUsed="0"/>
-    <w:lsdException w:name="Colorful Shading Accent 6" w:semiHidden="0" w:uiPriority="71" w:unhideWhenUsed="0"/>
-    <w:lsdException w:name="Colorful List Accent 6" w:semiHidden="0" w:uiPriority="72" w:unhideWhenUsed="0"/>
-    <w:lsdException w:name="Colorful Grid Accent 6" w:semiHidden="0" w:uiPriority="73" w:unhideWhenUsed="0"/>
-    <w:lsdException w:name="Subtle Emphasis" w:semiHidden="0" w:uiPriority="19" w:unhideWhenUsed="0" w:qFormat="1"/>
-    <w:lsdException w:name="Intense Emphasis" w:semiHidden="0" w:uiPriority="21" w:unhideWhenUsed="0" w:qFormat="1"/>
-    <w:lsdException w:name="Subtle Reference" w:semiHidden="0" w:uiPriority="31" w:unhideWhenUsed="0" w:qFormat="1"/>
-    <w:lsdException w:name="Intense Reference" w:semiHidden="0" w:uiPriority="32" w:unhideWhenUsed="0" w:qFormat="1"/>
-    <w:lsdException w:name="Book Title" w:semiHidden="0" w:uiPriority="33" w:unhideWhenUsed="0" w:qFormat="1"/>
-    <w:lsdException w:name="Bibliography" w:uiPriority="37"/>
-    <w:lsdException w:name="TOC Heading" w:uiPriority="39" w:qFormat="1"/>
+  <w:latentStyles w:defLockedState="0" w:defUIPriority="99" w:defSemiHidden="0" w:defUnhideWhenUsed="0" w:defQFormat="0" w:count="371">
+    <w:lsdException w:name="Normal" w:uiPriority="0" w:qFormat="1"/>
+    <w:lsdException w:name="heading 1" w:uiPriority="9" w:qFormat="1"/>
+    <w:lsdException w:name="heading 2" w:semiHidden="1" w:uiPriority="9" w:unhideWhenUsed="1" w:qFormat="1"/>
+    <w:lsdException w:name="heading 3" w:semiHidden="1" w:uiPriority="9" w:unhideWhenUsed="1" w:qFormat="1"/>
+    <w:lsdException w:name="heading 4" w:semiHidden="1" w:uiPriority="9" w:unhideWhenUsed="1" w:qFormat="1"/>
+    <w:lsdException w:name="heading 5" w:semiHidden="1" w:uiPriority="9" w:unhideWhenUsed="1" w:qFormat="1"/>
+    <w:lsdException w:name="heading 6" w:semiHidden="1" w:uiPriority="9" w:unhideWhenUsed="1" w:qFormat="1"/>
+    <w:lsdException w:name="heading 7" w:semiHidden="1" w:uiPriority="9" w:unhideWhenUsed="1" w:qFormat="1"/>
+    <w:lsdException w:name="heading 8" w:semiHidden="1" w:uiPriority="9" w:unhideWhenUsed="1" w:qFormat="1"/>
+    <w:lsdException w:name="heading 9" w:semiHidden="1" w:uiPriority="9" w:unhideWhenUsed="1" w:qFormat="1"/>
+    <w:lsdException w:name="index 1" w:semiHidden="1" w:unhideWhenUsed="1"/>
+    <w:lsdException w:name="index 2" w:semiHidden="1" w:unhideWhenUsed="1"/>
+    <w:lsdException w:name="index 3" w:semiHidden="1" w:unhideWhenUsed="1"/>
+    <w:lsdException w:name="index 4" w:semiHidden="1" w:unhideWhenUsed="1"/>
+    <w:lsdException w:name="index 5" w:semiHidden="1" w:unhideWhenUsed="1"/>
+    <w:lsdException w:name="index 6" w:semiHidden="1" w:unhideWhenUsed="1"/>
+    <w:lsdException w:name="index 7" w:semiHidden="1" w:unhideWhenUsed="1"/>
+    <w:lsdException w:name="index 8" w:semiHidden="1" w:unhideWhenUsed="1"/>
+    <w:lsdException w:name="index 9" w:semiHidden="1" w:unhideWhenUsed="1"/>
+    <w:lsdException w:name="toc 1" w:semiHidden="1" w:uiPriority="39" w:unhideWhenUsed="1"/>
+    <w:lsdException w:name="toc 2" w:semiHidden="1" w:uiPriority="39" w:unhideWhenUsed="1"/>
+    <w:lsdException w:name="toc 3" w:semiHidden="1" w:uiPriority="39" w:unhideWhenUsed="1"/>
+    <w:lsdException w:name="toc 4" w:semiHidden="1" w:uiPriority="39" w:unhideWhenUsed="1"/>
+    <w:lsdException w:name="toc 5" w:semiHidden="1" w:uiPriority="39" w:unhideWhenUsed="1"/>
+    <w:lsdException w:name="toc 6" w:semiHidden="1" w:uiPriority="39" w:unhideWhenUsed="1"/>
+    <w:lsdException w:name="toc 7" w:semiHidden="1" w:uiPriority="39" w:unhideWhenUsed="1"/>
+    <w:lsdException w:name="toc 8" w:semiHidden="1" w:uiPriority="39" w:unhideWhenUsed="1"/>
+    <w:lsdException w:name="toc 9" w:semiHidden="1" w:uiPriority="39" w:unhideWhenUsed="1"/>
+    <w:lsdException w:name="Normal Indent" w:semiHidden="1" w:unhideWhenUsed="1"/>
+    <w:lsdException w:name="footnote text" w:semiHidden="1" w:unhideWhenUsed="1"/>
+    <w:lsdException w:name="annotation text" w:semiHidden="1" w:unhideWhenUsed="1"/>
+    <w:lsdException w:name="header" w:semiHidden="1" w:unhideWhenUsed="1"/>
+    <w:lsdException w:name="footer" w:semiHidden="1" w:unhideWhenUsed="1"/>
+    <w:lsdException w:name="index heading" w:semiHidden="1" w:unhideWhenUsed="1"/>
+    <w:lsdException w:name="caption" w:semiHidden="1" w:uiPriority="35" w:unhideWhenUsed="1" w:qFormat="1"/>
+    <w:lsdException w:name="table of figures" w:semiHidden="1" w:unhideWhenUsed="1"/>
+    <w:lsdException w:name="envelope address" w:semiHidden="1" w:unhideWhenUsed="1"/>
+    <w:lsdException w:name="envelope return" w:semiHidden="1" w:unhideWhenUsed="1"/>
+    <w:lsdException w:name="footnote reference" w:semiHidden="1" w:unhideWhenUsed="1"/>
+    <w:lsdException w:name="annotation reference" w:semiHidden="1" w:unhideWhenUsed="1"/>
+    <w:lsdException w:name="line number" w:semiHidden="1" w:unhideWhenUsed="1"/>
+    <w:lsdException w:name="page number" w:semiHidden="1" w:unhideWhenUsed="1"/>
+    <w:lsdException w:name="endnote reference" w:semiHidden="1" w:unhideWhenUsed="1"/>
+    <w:lsdException w:name="endnote text" w:semiHidden="1" w:unhideWhenUsed="1"/>
+    <w:lsdException w:name="table of authorities" w:semiHidden="1" w:unhideWhenUsed="1"/>
+    <w:lsdException w:name="macro" w:semiHidden="1" w:unhideWhenUsed="1"/>
+    <w:lsdException w:name="toa heading" w:semiHidden="1" w:unhideWhenUsed="1"/>
+    <w:lsdException w:name="List" w:semiHidden="1" w:unhideWhenUsed="1"/>
+    <w:lsdException w:name="List Bullet" w:semiHidden="1" w:unhideWhenUsed="1"/>
+    <w:lsdException w:name="List Number" w:semiHidden="1" w:unhideWhenUsed="1"/>
+    <w:lsdException w:name="List 2" w:semiHidden="1" w:unhideWhenUsed="1"/>
+    <w:lsdException w:name="List 3" w:semiHidden="1" w:unhideWhenUsed="1"/>
+    <w:lsdException w:name="List 4" w:semiHidden="1" w:unhideWhenUsed="1"/>
+    <w:lsdException w:name="List 5" w:semiHidden="1" w:unhideWhenUsed="1"/>
+    <w:lsdException w:name="List Bullet 2" w:semiHidden="1" w:unhideWhenUsed="1"/>
+    <w:lsdException w:name="List Bullet 3" w:semiHidden="1" w:unhideWhenUsed="1"/>
+    <w:lsdException w:name="List Bullet 4" w:semiHidden="1" w:unhideWhenUsed="1"/>
+    <w:lsdException w:name="List Bullet 5" w:semiHidden="1" w:unhideWhenUsed="1"/>
+    <w:lsdException w:name="List Number 2" w:semiHidden="1" w:unhideWhenUsed="1"/>
+    <w:lsdException w:name="List Number 3" w:semiHidden="1" w:unhideWhenUsed="1"/>
+    <w:lsdException w:name="List Number 4" w:semiHidden="1" w:unhideWhenUsed="1"/>
+    <w:lsdException w:name="List Number 5" w:semiHidden="1" w:unhideWhenUsed="1"/>
+    <w:lsdException w:name="Title" w:uiPriority="10" w:qFormat="1"/>
+    <w:lsdException w:name="Closing" w:semiHidden="1" w:unhideWhenUsed="1"/>
+    <w:lsdException w:name="Signature" w:semiHidden="1" w:unhideWhenUsed="1"/>
+    <w:lsdException w:name="Default Paragraph Font" w:semiHidden="1" w:uiPriority="1" w:unhideWhenUsed="1"/>
+    <w:lsdException w:name="Body Text" w:semiHidden="1" w:unhideWhenUsed="1"/>
+    <w:lsdException w:name="Body Text Indent" w:semiHidden="1" w:unhideWhenUsed="1"/>
+    <w:lsdException w:name="List Continue" w:semiHidden="1" w:unhideWhenUsed="1"/>
+    <w:lsdException w:name="List Continue 2" w:semiHidden="1" w:unhideWhenUsed="1"/>
+    <w:lsdException w:name="List Continue 3" w:semiHidden="1" w:unhideWhenUsed="1"/>
+    <w:lsdException w:name="List Continue 4" w:semiHidden="1" w:unhideWhenUsed="1"/>
+    <w:lsdException w:name="List Continue 5" w:semiHidden="1" w:unhideWhenUsed="1"/>
+    <w:lsdException w:name="Message Header" w:semiHidden="1" w:unhideWhenUsed="1"/>
+    <w:lsdException w:name="Subtitle" w:uiPriority="11" w:qFormat="1"/>
+    <w:lsdException w:name="Salutation" w:semiHidden="1" w:unhideWhenUsed="1"/>
+    <w:lsdException w:name="Date" w:semiHidden="1" w:unhideWhenUsed="1"/>
+    <w:lsdException w:name="Body Text First Indent" w:semiHidden="1" w:unhideWhenUsed="1"/>
+    <w:lsdException w:name="Body Text First Indent 2" w:semiHidden="1" w:unhideWhenUsed="1"/>
+    <w:lsdException w:name="Note Heading" w:semiHidden="1" w:unhideWhenUsed="1"/>
+    <w:lsdException w:name="Body Text 2" w:semiHidden="1" w:unhideWhenUsed="1"/>
+    <w:lsdException w:name="Body Text 3" w:semiHidden="1" w:unhideWhenUsed="1"/>
+    <w:lsdException w:name="Body Text Indent 2" w:semiHidden="1" w:unhideWhenUsed="1"/>
+    <w:lsdException w:name="Body Text Indent 3" w:semiHidden="1" w:unhideWhenUsed="1"/>
+    <w:lsdException w:name="Block Text" w:semiHidden="1" w:unhideWhenUsed="1"/>
+    <w:lsdException w:name="Hyperlink" w:semiHidden="1" w:unhideWhenUsed="1"/>
+    <w:lsdException w:name="FollowedHyperlink" w:semiHidden="1" w:unhideWhenUsed="1"/>
+    <w:lsdException w:name="Strong" w:uiPriority="22" w:qFormat="1"/>
+    <w:lsdException w:name="Emphasis" w:uiPriority="20" w:qFormat="1"/>
+    <w:lsdException w:name="Document Map" w:semiHidden="1" w:unhideWhenUsed="1"/>
+    <w:lsdException w:name="Plain Text" w:semiHidden="1" w:unhideWhenUsed="1"/>
+    <w:lsdException w:name="E-mail Signature" w:semiHidden="1" w:unhideWhenUsed="1"/>
+    <w:lsdException w:name="HTML Top of Form" w:semiHidden="1" w:unhideWhenUsed="1"/>
+    <w:lsdException w:name="HTML Bottom of Form" w:semiHidden="1" w:unhideWhenUsed="1"/>
+    <w:lsdException w:name="Normal (Web)" w:semiHidden="1" w:unhideWhenUsed="1"/>
+    <w:lsdException w:name="HTML Acronym" w:semiHidden="1" w:unhideWhenUsed="1"/>
+    <w:lsdException w:name="HTML Address" w:semiHidden="1" w:unhideWhenUsed="1"/>
+    <w:lsdException w:name="HTML Cite" w:semiHidden="1" w:unhideWhenUsed="1"/>
+    <w:lsdException w:name="HTML Code" w:semiHidden="1" w:unhideWhenUsed="1"/>
+    <w:lsdException w:name="HTML Definition" w:semiHidden="1" w:unhideWhenUsed="1"/>
+    <w:lsdException w:name="HTML Keyboard" w:semiHidden="1" w:unhideWhenUsed="1"/>
+    <w:lsdException w:name="HTML Preformatted" w:semiHidden="1" w:unhideWhenUsed="1"/>
+    <w:lsdException w:name="HTML Sample" w:semiHidden="1" w:unhideWhenUsed="1"/>
+    <w:lsdException w:name="HTML Typewriter" w:semiHidden="1" w:unhideWhenUsed="1"/>
+    <w:lsdException w:name="HTML Variable" w:semiHidden="1" w:unhideWhenUsed="1"/>
+    <w:lsdException w:name="Normal Table" w:semiHidden="1" w:unhideWhenUsed="1"/>
+    <w:lsdException w:name="annotation subject" w:semiHidden="1" w:unhideWhenUsed="1"/>
+    <w:lsdException w:name="No List" w:semiHidden="1" w:unhideWhenUsed="1"/>
+    <w:lsdException w:name="Outline List 1" w:semiHidden="1" w:unhideWhenUsed="1"/>
+    <w:lsdException w:name="Outline List 2" w:semiHidden="1" w:unhideWhenUsed="1"/>
+    <w:lsdException w:name="Outline List 3" w:semiHidden="1" w:unhideWhenUsed="1"/>
+    <w:lsdException w:name="Table Simple 1" w:semiHidden="1" w:unhideWhenUsed="1"/>
+    <w:lsdException w:name="Table Simple 2" w:semiHidden="1" w:unhideWhenUsed="1"/>
+    <w:lsdException w:name="Table Simple 3" w:semiHidden="1" w:unhideWhenUsed="1"/>
+    <w:lsdException w:name="Table Classic 1" w:semiHidden="1" w:unhideWhenUsed="1"/>
+    <w:lsdException w:name="Table Classic 2" w:semiHidden="1" w:unhideWhenUsed="1"/>
+    <w:lsdException w:name="Table Classic 3" w:semiHidden="1" w:unhideWhenUsed="1"/>
+    <w:lsdException w:name="Table Classic 4" w:semiHidden="1" w:unhideWhenUsed="1"/>
+    <w:lsdException w:name="Table Colorful 1" w:semiHidden="1" w:unhideWhenUsed="1"/>
+    <w:lsdException w:name="Table Colorful 2" w:semiHidden="1" w:unhideWhenUsed="1"/>
+    <w:lsdException w:name="Table Colorful 3" w:semiHidden="1" w:unhideWhenUsed="1"/>
+    <w:lsdException w:name="Table Columns 1" w:semiHidden="1" w:unhideWhenUsed="1"/>
+    <w:lsdException w:name="Table Columns 2" w:semiHidden="1" w:unhideWhenUsed="1"/>
+    <w:lsdException w:name="Table Columns 3" w:semiHidden="1" w:unhideWhenUsed="1"/>
+    <w:lsdException w:name="Table Columns 4" w:semiHidden="1" w:unhideWhenUsed="1"/>
+    <w:lsdException w:name="Table Columns 5" w:semiHidden="1" w:unhideWhenUsed="1"/>
+    <w:lsdException w:name="Table Grid 1" w:semiHidden="1" w:unhideWhenUsed="1"/>
+    <w:lsdException w:name="Table Grid 2" w:semiHidden="1" w:unhideWhenUsed="1"/>
+    <w:lsdException w:name="Table Grid 3" w:semiHidden="1" w:unhideWhenUsed="1"/>
+    <w:lsdException w:name="Table Grid 4" w:semiHidden="1" w:unhideWhenUsed="1"/>
+    <w:lsdException w:name="Table Grid 5" w:semiHidden="1" w:unhideWhenUsed="1"/>
+    <w:lsdException w:name="Table Grid 6" w:semiHidden="1" w:unhideWhenUsed="1"/>
+    <w:lsdException w:name="Table Grid 7" w:semiHidden="1" w:unhideWhenUsed="1"/>
+    <w:lsdException w:name="Table Grid 8" w:semiHidden="1" w:unhideWhenUsed="1"/>
+    <w:lsdException w:name="Table List 1" w:semiHidden="1" w:unhideWhenUsed="1"/>
+    <w:lsdException w:name="Table List 2" w:semiHidden="1" w:unhideWhenUsed="1"/>
+    <w:lsdException w:name="Table List 3" w:semiHidden="1" w:unhideWhenUsed="1"/>
+    <w:lsdException w:name="Table List 4" w:semiHidden="1" w:unhideWhenUsed="1"/>
+    <w:lsdException w:name="Table List 5" w:semiHidden="1" w:unhideWhenUsed="1"/>
+    <w:lsdException w:name="Table List 6" w:semiHidden="1" w:unhideWhenUsed="1"/>
+    <w:lsdException w:name="Table List 7" w:semiHidden="1" w:unhideWhenUsed="1"/>
+    <w:lsdException w:name="Table List 8" w:semiHidden="1" w:unhideWhenUsed="1"/>
+    <w:lsdException w:name="Table 3D effects 1" w:semiHidden="1" w:unhideWhenUsed="1"/>
+    <w:lsdException w:name="Table 3D effects 2" w:semiHidden="1" w:unhideWhenUsed="1"/>
+    <w:lsdException w:name="Table 3D effects 3" w:semiHidden="1" w:unhideWhenUsed="1"/>
+    <w:lsdException w:name="Table Contemporary" w:semiHidden="1" w:unhideWhenUsed="1"/>
+    <w:lsdException w:name="Table Elegant" w:semiHidden="1" w:unhideWhenUsed="1"/>
+    <w:lsdException w:name="Table Professional" w:semiHidden="1" w:unhideWhenUsed="1"/>
+    <w:lsdException w:name="Table Subtle 1" w:semiHidden="1" w:unhideWhenUsed="1"/>
+    <w:lsdException w:name="Table Subtle 2" w:semiHidden="1" w:unhideWhenUsed="1"/>
+    <w:lsdException w:name="Table Web 1" w:semiHidden="1" w:unhideWhenUsed="1"/>
+    <w:lsdException w:name="Table Web 2" w:semiHidden="1" w:unhideWhenUsed="1"/>
+    <w:lsdException w:name="Table Web 3" w:semiHidden="1" w:unhideWhenUsed="1"/>
+    <w:lsdException w:name="Balloon Text" w:semiHidden="1" w:unhideWhenUsed="1"/>
+    <w:lsdException w:name="Table Grid" w:uiPriority="39"/>
+    <w:lsdException w:name="Table Theme" w:semiHidden="1" w:unhideWhenUsed="1"/>
+    <w:lsdException w:name="Placeholder Text" w:semiHidden="1"/>
+    <w:lsdException w:name="No Spacing" w:uiPriority="1" w:qFormat="1"/>
+    <w:lsdException w:name="Light Shading" w:uiPriority="60"/>
+    <w:lsdException w:name="Light List" w:uiPriority="61"/>
+    <w:lsdException w:name="Light Grid" w:uiPriority="62"/>
+    <w:lsdException w:name="Medium Shading 1" w:uiPriority="63"/>
+    <w:lsdException w:name="Medium Shading 2" w:uiPriority="64"/>
+    <w:lsdException w:name="Medium List 1" w:uiPriority="65"/>
+    <w:lsdException w:name="Medium List 2" w:uiPriority="66"/>
+    <w:lsdException w:name="Medium Grid 1" w:uiPriority="67"/>
+    <w:lsdException w:name="Medium Grid 2" w:uiPriority="68"/>
+    <w:lsdException w:name="Medium Grid 3" w:uiPriority="69"/>
+    <w:lsdException w:name="Dark List" w:uiPriority="70"/>
+    <w:lsdException w:name="Colorful Shading" w:uiPriority="71"/>
+    <w:lsdException w:name="Colorful List" w:uiPriority="72"/>
+    <w:lsdException w:name="Colorful Grid" w:uiPriority="73"/>
+    <w:lsdException w:name="Light Shading Accent 1" w:uiPriority="60"/>
+    <w:lsdException w:name="Light List Accent 1" w:uiPriority="61"/>
+    <w:lsdException w:name="Light Grid Accent 1" w:uiPriority="62"/>
+    <w:lsdException w:name="Medium Shading 1 Accent 1" w:uiPriority="63"/>
+    <w:lsdException w:name="Medium Shading 2 Accent 1" w:uiPriority="64"/>
+    <w:lsdException w:name="Medium List 1 Accent 1" w:uiPriority="65"/>
+    <w:lsdException w:name="Revision" w:semiHidden="1"/>
+    <w:lsdException w:name="List Paragraph" w:uiPriority="34" w:qFormat="1"/>
+    <w:lsdException w:name="Quote" w:uiPriority="29" w:qFormat="1"/>
+    <w:lsdException w:name="Intense Quote" w:uiPriority="30" w:qFormat="1"/>
+    <w:lsdException w:name="Medium List 2 Accent 1" w:uiPriority="66"/>
+    <w:lsdException w:name="Medium Grid 1 Accent 1" w:uiPriority="67"/>
+    <w:lsdException w:name="Medium Grid 2 Accent 1" w:uiPriority="68"/>
+    <w:lsdException w:name="Medium Grid 3 Accent 1" w:uiPriority="69"/>
+    <w:lsdException w:name="Dark List Accent 1" w:uiPriority="70"/>
+    <w:lsdException w:name="Colorful Shading Accent 1" w:uiPriority="71"/>
+    <w:lsdException w:name="Colorful List Accent 1" w:uiPriority="72"/>
+    <w:lsdException w:name="Colorful Grid Accent 1" w:uiPriority="73"/>
+    <w:lsdException w:name="Light Shading Accent 2" w:uiPriority="60"/>
+    <w:lsdException w:name="Light List Accent 2" w:uiPriority="61"/>
+    <w:lsdException w:name="Light Grid Accent 2" w:uiPriority="62"/>
+    <w:lsdException w:name="Medium Shading 1 Accent 2" w:uiPriority="63"/>
+    <w:lsdException w:name="Medium Shading 2 Accent 2" w:uiPriority="64"/>
+    <w:lsdException w:name="Medium List 1 Accent 2" w:uiPriority="65"/>
+    <w:lsdException w:name="Medium List 2 Accent 2" w:uiPriority="66"/>
+    <w:lsdException w:name="Medium Grid 1 Accent 2" w:uiPriority="67"/>
+    <w:lsdException w:name="Medium Grid 2 Accent 2" w:uiPriority="68"/>
+    <w:lsdException w:name="Medium Grid 3 Accent 2" w:uiPriority="69"/>
+    <w:lsdException w:name="Dark List Accent 2" w:uiPriority="70"/>
+    <w:lsdException w:name="Colorful Shading Accent 2" w:uiPriority="71"/>
+    <w:lsdException w:name="Colorful List Accent 2" w:uiPriority="72"/>
+    <w:lsdException w:name="Colorful Grid Accent 2" w:uiPriority="73"/>
+    <w:lsdException w:name="Light Shading Accent 3" w:uiPriority="60"/>
+    <w:lsdException w:name="Light List Accent 3" w:uiPriority="61"/>
+    <w:lsdException w:name="Light Grid Accent 3" w:uiPriority="62"/>
+    <w:lsdException w:name="Medium Shading 1 Accent 3" w:uiPriority="63"/>
+    <w:lsdException w:name="Medium Shading 2 Accent 3" w:uiPriority="64"/>
+    <w:lsdException w:name="Medium List 1 Accent 3" w:uiPriority="65"/>
+    <w:lsdException w:name="Medium List 2 Accent 3" w:uiPriority="66"/>
+    <w:lsdException w:name="Medium Grid 1 Accent 3" w:uiPriority="67"/>
+    <w:lsdException w:name="Medium Grid 2 Accent 3" w:uiPriority="68"/>
+    <w:lsdException w:name="Medium Grid 3 Accent 3" w:uiPriority="69"/>
+    <w:lsdException w:name="Dark List Accent 3" w:uiPriority="70"/>
+    <w:lsdException w:name="Colorful Shading Accent 3" w:uiPriority="71"/>
+    <w:lsdException w:name="Colorful List Accent 3" w:uiPriority="72"/>
+    <w:lsdException w:name="Colorful Grid Accent 3" w:uiPriority="73"/>
+    <w:lsdException w:name="Light Shading Accent 4" w:uiPriority="60"/>
+    <w:lsdException w:name="Light List Accent 4" w:uiPriority="61"/>
+    <w:lsdException w:name="Light Grid Accent 4" w:uiPriority="62"/>
+    <w:lsdException w:name="Medium Shading 1 Accent 4" w:uiPriority="63"/>
+    <w:lsdException w:name="Medium Shading 2 Accent 4" w:uiPriority="64"/>
+    <w:lsdException w:name="Medium List 1 Accent 4" w:uiPriority="65"/>
+    <w:lsdException w:name="Medium List 2 Accent 4" w:uiPriority="66"/>
+    <w:lsdException w:name="Medium Grid 1 Accent 4" w:uiPriority="67"/>
+    <w:lsdException w:name="Medium Grid 2 Accent 4" w:uiPriority="68"/>
+    <w:lsdException w:name="Medium Grid 3 Accent 4" w:uiPriority="69"/>
+    <w:lsdException w:name="Dark List Accent 4" w:uiPriority="70"/>
+    <w:lsdException w:name="Colorful Shading Accent 4" w:uiPriority="71"/>
+    <w:lsdException w:name="Colorful List Accent 4" w:uiPriority="72"/>
+    <w:lsdException w:name="Colorful Grid Accent 4" w:uiPriority="73"/>
+    <w:lsdException w:name="Light Shading Accent 5" w:uiPriority="60"/>
+    <w:lsdException w:name="Light List Accent 5" w:uiPriority="61"/>
+    <w:lsdException w:name="Light Grid Accent 5" w:uiPriority="62"/>
+    <w:lsdException w:name="Medium Shading 1 Accent 5" w:uiPriority="63"/>
+    <w:lsdException w:name="Medium Shading 2 Accent 5" w:uiPriority="64"/>
+    <w:lsdException w:name="Medium List 1 Accent 5" w:uiPriority="65"/>
+    <w:lsdException w:name="Medium List 2 Accent 5" w:uiPriority="66"/>
+    <w:lsdException w:name="Medium Grid 1 Accent 5" w:uiPriority="67"/>
+    <w:lsdException w:name="Medium Grid 2 Accent 5" w:uiPriority="68"/>
+    <w:lsdException w:name="Medium Grid 3 Accent 5" w:uiPriority="69"/>
+    <w:lsdException w:name="Dark List Accent 5" w:uiPriority="70"/>
+    <w:lsdException w:name="Colorful Shading Accent 5" w:uiPriority="71"/>
+    <w:lsdException w:name="Colorful List Accent 5" w:uiPriority="72"/>
+    <w:lsdException w:name="Colorful Grid Accent 5" w:uiPriority="73"/>
+    <w:lsdException w:name="Light Shading Accent 6" w:uiPriority="60"/>
+    <w:lsdException w:name="Light List Accent 6" w:uiPriority="61"/>
+    <w:lsdException w:name="Light Grid Accent 6" w:uiPriority="62"/>
+    <w:lsdException w:name="Medium Shading 1 Accent 6" w:uiPriority="63"/>
+    <w:lsdException w:name="Medium Shading 2 Accent 6" w:uiPriority="64"/>
+    <w:lsdException w:name="Medium List 1 Accent 6" w:uiPriority="65"/>
+    <w:lsdException w:name="Medium List 2 Accent 6" w:uiPriority="66"/>
+    <w:lsdException w:name="Medium Grid 1 Accent 6" w:uiPriority="67"/>
+    <w:lsdException w:name="Medium Grid 2 Accent 6" w:uiPriority="68"/>
+    <w:lsdException w:name="Medium Grid 3 Accent 6" w:uiPriority="69"/>
+    <w:lsdException w:name="Dark List Accent 6" w:uiPriority="70"/>
+    <w:lsdException w:name="Colorful Shading Accent 6" w:uiPriority="71"/>
+    <w:lsdException w:name="Colorful List Accent 6" w:uiPriority="72"/>
+    <w:lsdException w:name="Colorful Grid Accent 6" w:uiPriority="73"/>
+    <w:lsdException w:name="Subtle Emphasis" w:uiPriority="19" w:qFormat="1"/>
+    <w:lsdException w:name="Intense Emphasis" w:uiPriority="21" w:qFormat="1"/>
+    <w:lsdException w:name="Subtle Reference" w:uiPriority="31" w:qFormat="1"/>
+    <w:lsdException w:name="Intense Reference" w:uiPriority="32" w:qFormat="1"/>
+    <w:lsdException w:name="Book Title" w:uiPriority="33" w:qFormat="1"/>
+    <w:lsdException w:name="Bibliography" w:semiHidden="1" w:uiPriority="37" w:unhideWhenUsed="1"/>
+    <w:lsdException w:name="TOC Heading" w:semiHidden="1" w:uiPriority="39" w:unhideWhenUsed="1" w:qFormat="1"/>
+    <w:lsdException w:name="Plain Table 1" w:uiPriority="41"/>
+    <w:lsdException w:name="Plain Table 2" w:uiPriority="42"/>
+    <w:lsdException w:name="Plain Table 3" w:uiPriority="43"/>
+    <w:lsdException w:name="Plain Table 4" w:uiPriority="44"/>
+    <w:lsdException w:name="Plain Table 5" w:uiPriority="45"/>
+    <w:lsdException w:name="Grid Table Light" w:uiPriority="40"/>
+    <w:lsdException w:name="Grid Table 1 Light" w:uiPriority="46"/>
+    <w:lsdException w:name="Grid Table 2" w:uiPriority="47"/>
+    <w:lsdException w:name="Grid Table 3" w:uiPriority="48"/>
+    <w:lsdException w:name="Grid Table 4" w:uiPriority="49"/>
+    <w:lsdException w:name="Grid Table 5 Dark" w:uiPriority="50"/>
+    <w:lsdException w:name="Grid Table 6 Colorful" w:uiPriority="51"/>
+    <w:lsdException w:name="Grid Table 7 Colorful" w:uiPriority="52"/>
+    <w:lsdException w:name="Grid Table 1 Light Accent 1" w:uiPriority="46"/>
+    <w:lsdException w:name="Grid Table 2 Accent 1" w:uiPriority="47"/>
+    <w:lsdException w:name="Grid Table 3 Accent 1" w:uiPriority="48"/>
+    <w:lsdException w:name="Grid Table 4 Accent 1" w:uiPriority="49"/>
+    <w:lsdException w:name="Grid Table 5 Dark Accent 1" w:uiPriority="50"/>
+    <w:lsdException w:name="Grid Table 6 Colorful Accent 1" w:uiPriority="51"/>
+    <w:lsdException w:name="Grid Table 7 Colorful Accent 1" w:uiPriority="52"/>
+    <w:lsdException w:name="Grid Table 1 Light Accent 2" w:uiPriority="46"/>
+    <w:lsdException w:name="Grid Table 2 Accent 2" w:uiPriority="47"/>
+    <w:lsdException w:name="Grid Table 3 Accent 2" w:uiPriority="48"/>
+    <w:lsdException w:name="Grid Table 4 Accent 2" w:uiPriority="49"/>
+    <w:lsdException w:name="Grid Table 5 Dark Accent 2" w:uiPriority="50"/>
+    <w:lsdException w:name="Grid Table 6 Colorful Accent 2" w:uiPriority="51"/>
+    <w:lsdException w:name="Grid Table 7 Colorful Accent 2" w:uiPriority="52"/>
+    <w:lsdException w:name="Grid Table 1 Light Accent 3" w:uiPriority="46"/>
+    <w:lsdException w:name="Grid Table 2 Accent 3" w:uiPriority="47"/>
+    <w:lsdException w:name="Grid Table 3 Accent 3" w:uiPriority="48"/>
+    <w:lsdException w:name="Grid Table 4 Accent 3" w:uiPriority="49"/>
+    <w:lsdException w:name="Grid Table 5 Dark Accent 3" w:uiPriority="50"/>
+    <w:lsdException w:name="Grid Table 6 Colorful Accent 3" w:uiPriority="51"/>
+    <w:lsdException w:name="Grid Table 7 Colorful Accent 3" w:uiPriority="52"/>
+    <w:lsdException w:name="Grid Table 1 Light Accent 4" w:uiPriority="46"/>
+    <w:lsdException w:name="Grid Table 2 Accent 4" w:uiPriority="47"/>
+    <w:lsdException w:name="Grid Table 3 Accent 4" w:uiPriority="48"/>
+    <w:lsdException w:name="Grid Table 4 Accent 4" w:uiPriority="49"/>
+    <w:lsdException w:name="Grid Table 5 Dark Accent 4" w:uiPriority="50"/>
+    <w:lsdException w:name="Grid Table 6 Colorful Accent 4" w:uiPriority="51"/>
+    <w:lsdException w:name="Grid Table 7 Colorful Accent 4" w:uiPriority="52"/>
+    <w:lsdException w:name="Grid Table 1 Light Accent 5" w:uiPriority="46"/>
+    <w:lsdException w:name="Grid Table 2 Accent 5" w:uiPriority="47"/>
+    <w:lsdException w:name="Grid Table 3 Accent 5" w:uiPriority="48"/>
+    <w:lsdException w:name="Grid Table 4 Accent 5" w:uiPriority="49"/>
+    <w:lsdException w:name="Grid Table 5 Dark Accent 5" w:uiPriority="50"/>
+    <w:lsdException w:name="Grid Table 6 Colorful Accent 5" w:uiPriority="51"/>
+    <w:lsdException w:name="Grid Table 7 Colorful Accent 5" w:uiPriority="52"/>
+    <w:lsdException w:name="Grid Table 1 Light Accent 6" w:uiPriority="46"/>
+    <w:lsdException w:name="Grid Table 2 Accent 6" w:uiPriority="47"/>
+    <w:lsdException w:name="Grid Table 3 Accent 6" w:uiPriority="48"/>
+    <w:lsdException w:name="Grid Table 4 Accent 6" w:uiPriority="49"/>
+    <w:lsdException w:name="Grid Table 5 Dark Accent 6" w:uiPriority="50"/>
+    <w:lsdException w:name="Grid Table 6 Colorful Accent 6" w:uiPriority="51"/>
+    <w:lsdException w:name="Grid Table 7 Colorful Accent 6" w:uiPriority="52"/>
+    <w:lsdException w:name="List Table 1 Light" w:uiPriority="46"/>
+    <w:lsdException w:name="List Table 2" w:uiPriority="47"/>
+    <w:lsdException w:name="List Table 3" w:uiPriority="48"/>
+    <w:lsdException w:name="List Table 4" w:uiPriority="49"/>
+    <w:lsdException w:name="List Table 5 Dark" w:uiPriority="50"/>
+    <w:lsdException w:name="List Table 6 Colorful" w:uiPriority="51"/>
+    <w:lsdException w:name="List Table 7 Colorful" w:uiPriority="52"/>
+    <w:lsdException w:name="List Table 1 Light Accent 1" w:uiPriority="46"/>
+    <w:lsdException w:name="List Table 2 Accent 1" w:uiPriority="47"/>
+    <w:lsdException w:name="List Table 3 Accent 1" w:uiPriority="48"/>
+    <w:lsdException w:name="List Table 4 Accent 1" w:uiPriority="49"/>
+    <w:lsdException w:name="List Table 5 Dark Accent 1" w:uiPriority="50"/>
+    <w:lsdException w:name="List Table 6 Colorful Accent 1" w:uiPriority="51"/>
+    <w:lsdException w:name="List Table 7 Colorful Accent 1" w:uiPriority="52"/>
+    <w:lsdException w:name="List Table 1 Light Accent 2" w:uiPriority="46"/>
+    <w:lsdException w:name="List Table 2 Accent 2" w:uiPriority="47"/>
+    <w:lsdException w:name="List Table 3 Accent 2" w:uiPriority="48"/>
+    <w:lsdException w:name="List Table 4 Accent 2" w:uiPriority="49"/>
+    <w:lsdException w:name="List Table 5 Dark Accent 2" w:uiPriority="50"/>
+    <w:lsdException w:name="List Table 6 Colorful Accent 2" w:uiPriority="51"/>
+    <w:lsdException w:name="List Table 7 Colorful Accent 2" w:uiPriority="52"/>
+    <w:lsdException w:name="List Table 1 Light Accent 3" w:uiPriority="46"/>
+    <w:lsdException w:name="List Table 2 Accent 3" w:uiPriority="47"/>
+    <w:lsdException w:name="List Table 3 Accent 3" w:uiPriority="48"/>
+    <w:lsdException w:name="List Table 4 Accent 3" w:uiPriority="49"/>
+    <w:lsdException w:name="List Table 5 Dark Accent 3" w:uiPriority="50"/>
+    <w:lsdException w:name="List Table 6 Colorful Accent 3" w:uiPriority="51"/>
+    <w:lsdException w:name="List Table 7 Colorful Accent 3" w:uiPriority="52"/>
+    <w:lsdException w:name="List Table 1 Light Accent 4" w:uiPriority="46"/>
+    <w:lsdException w:name="List Table 2 Accent 4" w:uiPriority="47"/>
+    <w:lsdException w:name="List Table 3 Accent 4" w:uiPriority="48"/>
+    <w:lsdException w:name="List Table 4 Accent 4" w:uiPriority="49"/>
+    <w:lsdException w:name="List Table 5 Dark Accent 4" w:uiPriority="50"/>
+    <w:lsdException w:name="List Table 6 Colorful Accent 4" w:uiPriority="51"/>
+    <w:lsdException w:name="List Table 7 Colorful Accent 4" w:uiPriority="52"/>
+    <w:lsdException w:name="List Table 1 Light Accent 5" w:uiPriority="46"/>
+    <w:lsdException w:name="List Table 2 Accent 5" w:uiPriority="47"/>
+    <w:lsdException w:name="List Table 3 Accent 5" w:uiPriority="48"/>
+    <w:lsdException w:name="List Table 4 Accent 5" w:uiPriority="49"/>
+    <w:lsdException w:name="List Table 5 Dark Accent 5" w:uiPriority="50"/>
+    <w:lsdException w:name="List Table 6 Colorful Accent 5" w:uiPriority="51"/>
+    <w:lsdException w:name="List Table 7 Colorful Accent 5" w:uiPriority="52"/>
+    <w:lsdException w:name="List Table 1 Light Accent 6" w:uiPriority="46"/>
+    <w:lsdException w:name="List Table 2 Accent 6" w:uiPriority="47"/>
+    <w:lsdException w:name="List Table 3 Accent 6" w:uiPriority="48"/>
+    <w:lsdException w:name="List Table 4 Accent 6" w:uiPriority="49"/>
+    <w:lsdException w:name="List Table 5 Dark Accent 6" w:uiPriority="50"/>
+    <w:lsdException w:name="List Table 6 Colorful Accent 6" w:uiPriority="51"/>
+    <w:lsdException w:name="List Table 7 Colorful Accent 6" w:uiPriority="52"/>
   </w:latentStyles>
   <w:style w:type="paragraph" w:default="1" w:styleId="Normal">
     <w:name w:val="Normal"/>
@@ -2457,7 +2535,6 @@
     <w:uiPriority w:val="99"/>
     <w:semiHidden/>
     <w:unhideWhenUsed/>
-    <w:qFormat/>
     <w:tblPr>
       <w:tblInd w:w="0" w:type="dxa"/>
       <w:tblCellMar>
@@ -2766,7 +2843,7 @@
   <a:extraClrSchemeLst/>
   <a:extLst>
     <a:ext uri="{05A4C25C-085E-4340-85A3-A5531E510DB2}">
-      <thm15:themeFamily xmlns="" xmlns:thm15="http://schemas.microsoft.com/office/thememl/2012/main" name="Office Theme" id="{62F939B6-93AF-4DB8-9C6B-D6C7DFDC589F}" vid="{4A3C46E8-61CC-4603-A589-7422A47A8E4A}"/>
+      <thm15:themeFamily xmlns:thm15="http://schemas.microsoft.com/office/thememl/2012/main" name="Office Theme" id="{62F939B6-93AF-4DB8-9C6B-D6C7DFDC589F}" vid="{4A3C46E8-61CC-4603-A589-7422A47A8E4A}"/>
     </a:ext>
   </a:extLst>
 </a:theme>

</xml_diff>